<commit_message>
improve code, paper and presentation
</commit_message>
<xml_diff>
--- a/paper/Thesis_JacopoBinati.docx
+++ b/paper/Thesis_JacopoBinati.docx
@@ -292,6 +292,38 @@
     </w:p>
     <w:p/>
     <w:p/>
+    <w:p/>
+    <w:p/>
+    <w:p/>
+    <w:p/>
+    <w:p/>
+    <w:p/>
+    <w:p/>
+    <w:p/>
+    <w:p/>
+    <w:p/>
+    <w:p/>
+    <w:p/>
+    <w:p/>
+    <w:p/>
+    <w:p/>
+    <w:p/>
+    <w:p/>
+    <w:p/>
+    <w:p/>
+    <w:p/>
+    <w:p/>
+    <w:p/>
+    <w:p/>
+    <w:p/>
+    <w:p/>
+    <w:p/>
+    <w:p/>
+    <w:p/>
+    <w:p/>
+    <w:p/>
+    <w:p/>
+    <w:p/>
     <w:p>
       <w:pPr>
         <w:pStyle w:val="Heading1"/>
@@ -300,6 +332,7 @@
         <w:rPr>
           <w:highlight w:val="yellow"/>
         </w:rPr>
+        <w:lastRenderedPageBreak/>
         <w:t>Model building</w:t>
       </w:r>
     </w:p>
@@ -474,206 +507,18 @@
       </w:r>
     </w:p>
     <w:p/>
-    <w:p>
-      <w:pPr>
-        <w:jc w:val="center"/>
-        <w:rPr>
-          <w:i/>
-          <w:iCs/>
-        </w:rPr>
-      </w:pPr>
-      <w:r>
-        <w:rPr>
-          <w:i/>
-          <w:iCs/>
-        </w:rPr>
-        <w:t>IMAGES ABOUT THE EVOLUTION OF GINI INDEX</w:t>
-      </w:r>
-    </w:p>
-    <w:p/>
-    <w:p>
-      <w:r>
-        <w:t xml:space="preserve">Now the focus </w:t>
-      </w:r>
-      <w:r>
-        <w:t>moves</w:t>
-      </w:r>
-      <w:r>
-        <w:t xml:space="preserve"> to the two </w:t>
-      </w:r>
-      <w:r>
-        <w:t>important</w:t>
-      </w:r>
-      <w:r>
-        <w:t xml:space="preserve"> independent variables: Trade Union Density and Collective Bargain Coverage. </w:t>
-      </w:r>
-      <w:r>
-        <w:t xml:space="preserve">According to the </w:t>
-      </w:r>
-      <w:r>
-        <w:t>European Industrial Relations Dictionary</w:t>
-      </w:r>
-      <w:r>
-        <w:t xml:space="preserve">, Trade Union Density is defined as the ratio of salary and wage earners that </w:t>
-      </w:r>
-      <w:r>
-        <w:t>are trade union members to the total number of wage and salary earners in the economy</w:t>
-      </w:r>
-      <w:r>
-        <w:t xml:space="preserve">. </w:t>
-      </w:r>
-      <w:r>
-        <w:t>I</w:t>
-      </w:r>
-      <w:r>
-        <w:t xml:space="preserve">t is a valuable </w:t>
-      </w:r>
-      <w:r>
-        <w:t>metric</w:t>
-      </w:r>
-      <w:r>
-        <w:t xml:space="preserve"> to assess the power of trade unions across countries </w:t>
-      </w:r>
-      <w:r>
-        <w:fldChar w:fldCharType="begin"/>
-      </w:r>
-      <w:r>
-        <w:instrText xml:space="preserve"> ADDIN ZOTERO_ITEM CSL_CITATION {"citationID":"ExoQkQVm","properties":{"formattedCitation":"(EuroFound 2019)","plainCitation":"(EuroFound 2019)","noteIndex":0},"citationItems":[{"id":250,"uris":["http://zotero.org/users/11278442/items/KB2ACYNY"],"itemData":{"id":250,"type":"webpage","container-title":"eurofound.eu","title":"European Foundation for the Improvement of Living and Working Conditions","URL":"https://www.eurofound.europa.eu/en/european-industrial-relations-dictionary/trade-union-density","author":[{"literal":"EuroFound"}],"accessed":{"date-parts":[["2024",4,3]]},"issued":{"date-parts":[["2019",12,3]]}}}],"schema":"https://github.com/citation-style-language/schema/raw/master/csl-citation.json"} </w:instrText>
-      </w:r>
-      <w:r>
-        <w:fldChar w:fldCharType="separate"/>
-      </w:r>
-      <w:r>
-        <w:rPr>
-          <w:noProof/>
-        </w:rPr>
-        <w:t>(EuroFound 2019)</w:t>
-      </w:r>
-      <w:r>
-        <w:fldChar w:fldCharType="end"/>
-      </w:r>
-      <w:r>
-        <w:t xml:space="preserve">. </w:t>
-      </w:r>
-      <w:r>
-        <w:t>On the other hand, Collective Bargaining Coverage is a broader indicator that demonstrates how workers' employment is influenced by negotiations within their organization</w:t>
-      </w:r>
-      <w:r>
-        <w:t xml:space="preserve"> </w:t>
-      </w:r>
-      <w:r>
-        <w:fldChar w:fldCharType="begin"/>
-      </w:r>
-      <w:r>
-        <w:instrText xml:space="preserve"> ADDIN ZOTERO_ITEM CSL_CITATION {"citationID":"TTq97kfX","properties":{"formattedCitation":"(EuroFound 2022)","plainCitation":"(EuroFound 2022)","noteIndex":0},"citationItems":[{"id":252,"uris":["http://zotero.org/users/11278442/items/V63KVN5N"],"itemData":{"id":252,"type":"webpage","container-title":"eurofound.eu","title":"Collective bargaining coverage | European Foundation for the Improvement of Living and Working Conditions","URL":"https://www.eurofound.europa.eu/en/european-industrial-relations-dictionary/collective-bargaining-coverage","author":[{"literal":"EuroFound"}],"accessed":{"date-parts":[["2024",4,3]]},"issued":{"date-parts":[["2022",12,15]]}}}],"schema":"https://github.com/citation-style-language/schema/raw/master/csl-citation.json"} </w:instrText>
-      </w:r>
-      <w:r>
-        <w:fldChar w:fldCharType="separate"/>
-      </w:r>
-      <w:r>
-        <w:rPr>
-          <w:noProof/>
-        </w:rPr>
-        <w:t>(EuroFound 2022)</w:t>
-      </w:r>
-      <w:r>
-        <w:fldChar w:fldCharType="end"/>
-      </w:r>
-      <w:r>
-        <w:t xml:space="preserve">. The spectrum in Europe is, according to the Eurofound, polarized with a group of countries which have almost complete coverage (Italy, Austria, Spain, Finland, France, and Sweden) and at the other side of the spectrum, another group with hardly any coverage (Estonia, Czechia, Lithuania, Poland, Slovakia, and Hungary) </w:t>
-      </w:r>
-      <w:r>
-        <w:fldChar w:fldCharType="begin"/>
-      </w:r>
-      <w:r>
-        <w:instrText xml:space="preserve"> ADDIN ZOTERO_ITEM CSL_CITATION {"citationID":"7xUSChZv","properties":{"formattedCitation":"(EuroFound 2022)","plainCitation":"(EuroFound 2022)","noteIndex":0},"citationItems":[{"id":252,"uris":["http://zotero.org/users/11278442/items/V63KVN5N"],"itemData":{"id":252,"type":"webpage","container-title":"eurofound.eu","title":"Collective bargaining coverage | European Foundation for the Improvement of Living and Working Conditions","URL":"https://www.eurofound.europa.eu/en/european-industrial-relations-dictionary/collective-bargaining-coverage","author":[{"literal":"EuroFound"}],"accessed":{"date-parts":[["2024",4,3]]},"issued":{"date-parts":[["2022",12,15]]}}}],"schema":"https://github.com/citation-style-language/schema/raw/master/csl-citation.json"} </w:instrText>
-      </w:r>
-      <w:r>
-        <w:fldChar w:fldCharType="separate"/>
-      </w:r>
-      <w:r>
-        <w:rPr>
-          <w:noProof/>
-        </w:rPr>
-        <w:t>(EuroFound 2022)</w:t>
-      </w:r>
-      <w:r>
-        <w:fldChar w:fldCharType="end"/>
-      </w:r>
-      <w:r>
-        <w:t xml:space="preserve"> </w:t>
-      </w:r>
-      <w:r>
-        <w:fldChar w:fldCharType="begin"/>
-      </w:r>
-      <w:r>
-        <w:instrText xml:space="preserve"> ADDIN ZOTERO_ITEM CSL_CITATION {"citationID":"0TPWQTmO","properties":{"formattedCitation":"(Bental and Demougin 2010)","plainCitation":"(Bental and Demougin 2010)","noteIndex":0},"citationItems":[{"id":256,"uris":["http://zotero.org/users/11278442/items/BP7XU8PN"],"itemData":{"id":256,"type":"article-journal","abstract":"We model the design of labor market institutions in an economy characterized by moral hazard and irreversible investment. In this setting, the environment setting affects the bargaining power of labor. At the optimum the allocation of bargaining power balances the aforementioned frictions. We examine the impact of improved monitoring and investigate the implication upon labor share, effort and investment. The model’s predictions are consistent with recent decreasing labor shares and wages per effective labor units observed in most OECD countries. It is also consistent with rising labor productivity and declining ratio between effective labor and capital found in many of these countries.","container-title":"Journal of Macroeconomics","DOI":"10.1016/j.jmacro.2009.09.005","ISSN":"0164-0704","issue":"1","journalAbbreviation":"Journal of Macroeconomics","page":"443-456","source":"ScienceDirect","title":"Declining labor shares and bargaining power: An institutional explanation","title-short":"Declining labor shares and bargaining power","volume":"32","author":[{"family":"Bental","given":"Benjamin"},{"family":"Demougin","given":"Dominique"}],"issued":{"date-parts":[["2010",3,1]]}}}],"schema":"https://github.com/citation-style-language/schema/raw/master/csl-citation.json"} </w:instrText>
-      </w:r>
-      <w:r>
-        <w:fldChar w:fldCharType="separate"/>
-      </w:r>
-      <w:r>
-        <w:rPr>
-          <w:noProof/>
-        </w:rPr>
-        <w:t>(Bental and Demougin 2010)</w:t>
-      </w:r>
-      <w:r>
-        <w:fldChar w:fldCharType="end"/>
-      </w:r>
-      <w:r>
-        <w:t xml:space="preserve">. </w:t>
-      </w:r>
-    </w:p>
-    <w:p/>
-    <w:p>
-      <w:r>
-        <w:lastRenderedPageBreak/>
-        <w:t>Since the 1980s, trade union membership in most EU countries has declined, partly due to employees increasingly opting out of joining unions and the rise of non-standard employment</w:t>
-      </w:r>
-      <w:r>
-        <w:t xml:space="preserve"> </w:t>
-      </w:r>
-      <w:r>
-        <w:fldChar w:fldCharType="begin"/>
-      </w:r>
-      <w:r>
-        <w:instrText xml:space="preserve"> ADDIN ZOTERO_ITEM CSL_CITATION {"citationID":"kkye9EWt","properties":{"formattedCitation":"(Onaran and Guschanski 2018)","plainCitation":"(Onaran and Guschanski 2018)","noteIndex":0},"citationItems":[{"id":228,"uris":["http://zotero.org/users/11278442/items/PZIA3KDI"],"itemData":{"id":228,"type":"article-journal","abstract":"Alexander Guschanski and Ozlem Onaran (2018) of the University of Greenwich Political Economy Research Centre provide evidence that changes in bargaining power, in particular the fall in union density and welfare state retrenchment, lie at the core of rising income inequality between labour and capital. The research challenges the established consensus that inequality is an unavoidable outcome of technological change or globalisation, and shows the importance of labour market institutions and social protection policies. The results of their recent project, funded by the Institute for New Economic Thinking, will be presented at the Royal Economics Society Annual Conference.","collection-title":"Greenwich Papers in Political Economy","container-title":"Greenwich Papers in Political Economy","language":"en","note":"number: 19372\npublisher: University of Greenwich, Greenwich Political Economy Research Centre","source":"ideas.repec.org","title":"What drives the four decades-long decline in labour’s share of income?","URL":"https://ideas.repec.org//p/gpe/wpaper/19372.html","author":[{"family":"Onaran","given":"Özlem"},{"family":"Guschanski","given":"Alexander"}],"accessed":{"date-parts":[["2024",4,2]]},"issued":{"date-parts":[["2018",3,3]]}}}],"schema":"https://github.com/citation-style-language/schema/raw/master/csl-citation.json"} </w:instrText>
-      </w:r>
-      <w:r>
-        <w:fldChar w:fldCharType="separate"/>
-      </w:r>
-      <w:r>
-        <w:rPr>
-          <w:noProof/>
-        </w:rPr>
-        <w:t>(Onaran and Guschanski 2018)</w:t>
-      </w:r>
-      <w:r>
-        <w:fldChar w:fldCharType="end"/>
-      </w:r>
-      <w:r>
-        <w:t xml:space="preserve"> [figure about evolution over time]</w:t>
-      </w:r>
-      <w:r>
-        <w:t xml:space="preserve">. </w:t>
-      </w:r>
-    </w:p>
-    <w:p/>
-    <w:p>
-      <w:pPr>
-        <w:jc w:val="center"/>
-      </w:pPr>
+    <w:p/>
+    <w:p>
       <w:r>
         <w:rPr>
           <w:noProof/>
           <w14:ligatures w14:val="standardContextual"/>
         </w:rPr>
         <w:drawing>
-          <wp:inline distT="0" distB="0" distL="0" distR="0" wp14:anchorId="18759009" wp14:editId="4A5FDD3E">
-            <wp:extent cx="4398745" cy="2639442"/>
+          <wp:inline distT="0" distB="0" distL="0" distR="0" wp14:anchorId="00914F02" wp14:editId="6DFDA553">
+            <wp:extent cx="5731510" cy="3439160"/>
             <wp:effectExtent l="0" t="0" r="0" b="0"/>
-            <wp:docPr id="874680839" name="Picture 3" descr="A graph with lines and lines on a black background&#10;&#10;Description automatically generated"/>
+            <wp:docPr id="250762779" name="Picture 1" descr="A graph of different colored lines&#10;&#10;Description automatically generated with medium confidence"/>
             <wp:cNvGraphicFramePr>
               <a:graphicFrameLocks xmlns:a="http://schemas.openxmlformats.org/drawingml/2006/main" noChangeAspect="1"/>
             </wp:cNvGraphicFramePr>
@@ -681,11 +526,11 @@
               <a:graphicData uri="http://schemas.openxmlformats.org/drawingml/2006/picture">
                 <pic:pic xmlns:pic="http://schemas.openxmlformats.org/drawingml/2006/picture">
                   <pic:nvPicPr>
-                    <pic:cNvPr id="874680839" name="Picture 3" descr="A graph with lines and lines on a black background&#10;&#10;Description automatically generated"/>
+                    <pic:cNvPr id="250762779" name="Picture 1" descr="A graph of different colored lines&#10;&#10;Description automatically generated with medium confidence"/>
                     <pic:cNvPicPr/>
                   </pic:nvPicPr>
                   <pic:blipFill>
-                    <a:blip r:embed="rId5" cstate="print">
+                    <a:blip r:embed="rId7" cstate="print">
                       <a:extLst>
                         <a:ext uri="{28A0092B-C50C-407E-A947-70E740481C1C}">
                           <a14:useLocalDpi xmlns:a14="http://schemas.microsoft.com/office/drawing/2010/main" val="0"/>
@@ -699,7 +544,7 @@
                   <pic:spPr>
                     <a:xfrm>
                       <a:off x="0" y="0"/>
-                      <a:ext cx="4420550" cy="2652526"/>
+                      <a:ext cx="5731510" cy="3439160"/>
                     </a:xfrm>
                     <a:prstGeom prst="rect">
                       <a:avLst/>
@@ -716,6 +561,252 @@
     <w:p/>
     <w:p>
       <w:r>
+        <w:t xml:space="preserve">Now the focus </w:t>
+      </w:r>
+      <w:r>
+        <w:t>moves</w:t>
+      </w:r>
+      <w:r>
+        <w:t xml:space="preserve"> to the two </w:t>
+      </w:r>
+      <w:r>
+        <w:t>important</w:t>
+      </w:r>
+      <w:r>
+        <w:t xml:space="preserve"> independent variables: Trade Union Density and Collective Bargain Coverage. </w:t>
+      </w:r>
+      <w:r>
+        <w:t xml:space="preserve">According to the </w:t>
+      </w:r>
+      <w:r>
+        <w:t>European Industrial Relations Dictionary</w:t>
+      </w:r>
+      <w:r>
+        <w:t xml:space="preserve">, Trade Union Density is defined as the ratio of salary and wage earners that </w:t>
+      </w:r>
+      <w:r>
+        <w:t>are trade union members to the total number of wage and salary earners in the economy</w:t>
+      </w:r>
+      <w:r>
+        <w:t xml:space="preserve">. </w:t>
+      </w:r>
+      <w:r>
+        <w:t>I</w:t>
+      </w:r>
+      <w:r>
+        <w:t xml:space="preserve">t is a valuable </w:t>
+      </w:r>
+      <w:r>
+        <w:t>metric</w:t>
+      </w:r>
+      <w:r>
+        <w:t xml:space="preserve"> </w:t>
+      </w:r>
+      <w:r>
+        <w:lastRenderedPageBreak/>
+        <w:t xml:space="preserve">to assess the power of trade unions across countries </w:t>
+      </w:r>
+      <w:r>
+        <w:fldChar w:fldCharType="begin"/>
+      </w:r>
+      <w:r>
+        <w:instrText xml:space="preserve"> ADDIN ZOTERO_ITEM CSL_CITATION {"citationID":"ExoQkQVm","properties":{"formattedCitation":"(EuroFound 2019)","plainCitation":"(EuroFound 2019)","noteIndex":0},"citationItems":[{"id":250,"uris":["http://zotero.org/users/11278442/items/KB2ACYNY"],"itemData":{"id":250,"type":"webpage","container-title":"eurofound.eu","title":"European Foundation for the Improvement of Living and Working Conditions","URL":"https://www.eurofound.europa.eu/en/european-industrial-relations-dictionary/trade-union-density","author":[{"literal":"EuroFound"}],"accessed":{"date-parts":[["2024",4,3]]},"issued":{"date-parts":[["2019",12,3]]}}}],"schema":"https://github.com/citation-style-language/schema/raw/master/csl-citation.json"} </w:instrText>
+      </w:r>
+      <w:r>
+        <w:fldChar w:fldCharType="separate"/>
+      </w:r>
+      <w:r>
+        <w:rPr>
+          <w:noProof/>
+        </w:rPr>
+        <w:t>(EuroFound 2019)</w:t>
+      </w:r>
+      <w:r>
+        <w:fldChar w:fldCharType="end"/>
+      </w:r>
+      <w:r>
+        <w:t xml:space="preserve">. </w:t>
+      </w:r>
+      <w:r>
+        <w:t>On the other hand, Collective Bargaining Coverage is a broader indicator that demonstrates how workers' employment is influenced by negotiations within their organization</w:t>
+      </w:r>
+      <w:r>
+        <w:t xml:space="preserve"> </w:t>
+      </w:r>
+      <w:r>
+        <w:fldChar w:fldCharType="begin"/>
+      </w:r>
+      <w:r>
+        <w:instrText xml:space="preserve"> ADDIN ZOTERO_ITEM CSL_CITATION {"citationID":"TTq97kfX","properties":{"formattedCitation":"(EuroFound 2022)","plainCitation":"(EuroFound 2022)","noteIndex":0},"citationItems":[{"id":252,"uris":["http://zotero.org/users/11278442/items/V63KVN5N"],"itemData":{"id":252,"type":"webpage","container-title":"eurofound.eu","title":"Collective bargaining coverage | European Foundation for the Improvement of Living and Working Conditions","URL":"https://www.eurofound.europa.eu/en/european-industrial-relations-dictionary/collective-bargaining-coverage","author":[{"literal":"EuroFound"}],"accessed":{"date-parts":[["2024",4,3]]},"issued":{"date-parts":[["2022",12,15]]}}}],"schema":"https://github.com/citation-style-language/schema/raw/master/csl-citation.json"} </w:instrText>
+      </w:r>
+      <w:r>
+        <w:fldChar w:fldCharType="separate"/>
+      </w:r>
+      <w:r>
+        <w:rPr>
+          <w:noProof/>
+        </w:rPr>
+        <w:t>(EuroFound 2022)</w:t>
+      </w:r>
+      <w:r>
+        <w:fldChar w:fldCharType="end"/>
+      </w:r>
+      <w:r>
+        <w:t xml:space="preserve">. The spectrum in Europe is, according to the Eurofound, polarized with a group of countries which have almost complete coverage (Italy, Austria, Spain, Finland, France, and Sweden) and at the other side of the spectrum, another group with hardly any coverage (Estonia, Czechia, Lithuania, Poland, Slovakia, and Hungary) </w:t>
+      </w:r>
+      <w:r>
+        <w:fldChar w:fldCharType="begin"/>
+      </w:r>
+      <w:r>
+        <w:instrText xml:space="preserve"> ADDIN ZOTERO_ITEM CSL_CITATION {"citationID":"7xUSChZv","properties":{"formattedCitation":"(EuroFound 2022)","plainCitation":"(EuroFound 2022)","noteIndex":0},"citationItems":[{"id":252,"uris":["http://zotero.org/users/11278442/items/V63KVN5N"],"itemData":{"id":252,"type":"webpage","container-title":"eurofound.eu","title":"Collective bargaining coverage | European Foundation for the Improvement of Living and Working Conditions","URL":"https://www.eurofound.europa.eu/en/european-industrial-relations-dictionary/collective-bargaining-coverage","author":[{"literal":"EuroFound"}],"accessed":{"date-parts":[["2024",4,3]]},"issued":{"date-parts":[["2022",12,15]]}}}],"schema":"https://github.com/citation-style-language/schema/raw/master/csl-citation.json"} </w:instrText>
+      </w:r>
+      <w:r>
+        <w:fldChar w:fldCharType="separate"/>
+      </w:r>
+      <w:r>
+        <w:rPr>
+          <w:noProof/>
+        </w:rPr>
+        <w:t>(EuroFound 2022)</w:t>
+      </w:r>
+      <w:r>
+        <w:fldChar w:fldCharType="end"/>
+      </w:r>
+      <w:r>
+        <w:t xml:space="preserve"> </w:t>
+      </w:r>
+      <w:r>
+        <w:fldChar w:fldCharType="begin"/>
+      </w:r>
+      <w:r>
+        <w:instrText xml:space="preserve"> ADDIN ZOTERO_ITEM CSL_CITATION {"citationID":"0TPWQTmO","properties":{"formattedCitation":"(Bental and Demougin 2010)","plainCitation":"(Bental and Demougin 2010)","noteIndex":0},"citationItems":[{"id":256,"uris":["http://zotero.org/users/11278442/items/BP7XU8PN"],"itemData":{"id":256,"type":"article-journal","abstract":"We model the design of labor market institutions in an economy characterized by moral hazard and irreversible investment. In this setting, the environment setting affects the bargaining power of labor. At the optimum the allocation of bargaining power balances the aforementioned frictions. We examine the impact of improved monitoring and investigate the implication upon labor share, effort and investment. The model’s predictions are consistent with recent decreasing labor shares and wages per effective labor units observed in most OECD countries. It is also consistent with rising labor productivity and declining ratio between effective labor and capital found in many of these countries.","container-title":"Journal of Macroeconomics","DOI":"10.1016/j.jmacro.2009.09.005","ISSN":"0164-0704","issue":"1","journalAbbreviation":"Journal of Macroeconomics","page":"443-456","source":"ScienceDirect","title":"Declining labor shares and bargaining power: An institutional explanation","title-short":"Declining labor shares and bargaining power","volume":"32","author":[{"family":"Bental","given":"Benjamin"},{"family":"Demougin","given":"Dominique"}],"issued":{"date-parts":[["2010",3,1]]}}}],"schema":"https://github.com/citation-style-language/schema/raw/master/csl-citation.json"} </w:instrText>
+      </w:r>
+      <w:r>
+        <w:fldChar w:fldCharType="separate"/>
+      </w:r>
+      <w:r>
+        <w:rPr>
+          <w:noProof/>
+        </w:rPr>
+        <w:t>(Bental and Demougin 2010)</w:t>
+      </w:r>
+      <w:r>
+        <w:fldChar w:fldCharType="end"/>
+      </w:r>
+      <w:r>
+        <w:t xml:space="preserve">. </w:t>
+      </w:r>
+    </w:p>
+    <w:p/>
+    <w:p>
+      <w:pPr>
+        <w:jc w:val="center"/>
+      </w:pPr>
+      <w:r>
+        <w:rPr>
+          <w:noProof/>
+          <w14:ligatures w14:val="standardContextual"/>
+        </w:rPr>
+        <w:drawing>
+          <wp:inline distT="0" distB="0" distL="0" distR="0" wp14:anchorId="375CFFE1" wp14:editId="0351AEB2">
+            <wp:extent cx="4571664" cy="2743200"/>
+            <wp:effectExtent l="0" t="0" r="635" b="0"/>
+            <wp:docPr id="874680839" name="Picture 3" descr="A graph with lines and lines on a black background&#10;&#10;Description automatically generated"/>
+            <wp:cNvGraphicFramePr>
+              <a:graphicFrameLocks xmlns:a="http://schemas.openxmlformats.org/drawingml/2006/main" noChangeAspect="1"/>
+            </wp:cNvGraphicFramePr>
+            <a:graphic xmlns:a="http://schemas.openxmlformats.org/drawingml/2006/main">
+              <a:graphicData uri="http://schemas.openxmlformats.org/drawingml/2006/picture">
+                <pic:pic xmlns:pic="http://schemas.openxmlformats.org/drawingml/2006/picture">
+                  <pic:nvPicPr>
+                    <pic:cNvPr id="874680839" name="Picture 3" descr="A graph with lines and lines on a black background&#10;&#10;Description automatically generated"/>
+                    <pic:cNvPicPr/>
+                  </pic:nvPicPr>
+                  <pic:blipFill>
+                    <a:blip r:embed="rId8" cstate="print">
+                      <a:extLst>
+                        <a:ext uri="{28A0092B-C50C-407E-A947-70E740481C1C}">
+                          <a14:useLocalDpi xmlns:a14="http://schemas.microsoft.com/office/drawing/2010/main" val="0"/>
+                        </a:ext>
+                      </a:extLst>
+                    </a:blip>
+                    <a:stretch>
+                      <a:fillRect/>
+                    </a:stretch>
+                  </pic:blipFill>
+                  <pic:spPr>
+                    <a:xfrm>
+                      <a:off x="0" y="0"/>
+                      <a:ext cx="4658291" cy="2795180"/>
+                    </a:xfrm>
+                    <a:prstGeom prst="rect">
+                      <a:avLst/>
+                    </a:prstGeom>
+                  </pic:spPr>
+                </pic:pic>
+              </a:graphicData>
+            </a:graphic>
+          </wp:inline>
+        </w:drawing>
+      </w:r>
+    </w:p>
+    <w:p/>
+    <w:p>
+      <w:r>
+        <w:t>Since the 1980s, trade union membership in most EU countries has declined, partly due to employees increasingly opting out of joining unions and the rise of non-standard employment</w:t>
+      </w:r>
+      <w:r>
+        <w:t xml:space="preserve"> </w:t>
+      </w:r>
+      <w:r>
+        <w:fldChar w:fldCharType="begin"/>
+      </w:r>
+      <w:r>
+        <w:instrText xml:space="preserve"> ADDIN ZOTERO_ITEM CSL_CITATION {"citationID":"kkye9EWt","properties":{"formattedCitation":"(Onaran and Guschanski 2018)","plainCitation":"(Onaran and Guschanski 2018)","noteIndex":0},"citationItems":[{"id":228,"uris":["http://zotero.org/users/11278442/items/PZIA3KDI"],"itemData":{"id":228,"type":"article-journal","abstract":"Alexander Guschanski and Ozlem Onaran (2018) of the University of Greenwich Political Economy Research Centre provide evidence that changes in bargaining power, in particular the fall in union density and welfare state retrenchment, lie at the core of rising income inequality between labour and capital. The research challenges the established consensus that inequality is an unavoidable outcome of technological change or globalisation, and shows the importance of labour market institutions and social protection policies. The results of their recent project, funded by the Institute for New Economic Thinking, will be presented at the Royal Economics Society Annual Conference.","collection-title":"Greenwich Papers in Political Economy","container-title":"Greenwich Papers in Political Economy","language":"en","note":"number: 19372\npublisher: University of Greenwich, Greenwich Political Economy Research Centre","source":"ideas.repec.org","title":"What drives the four decades-long decline in labour’s share of income?","URL":"https://ideas.repec.org//p/gpe/wpaper/19372.html","author":[{"family":"Onaran","given":"Özlem"},{"family":"Guschanski","given":"Alexander"}],"accessed":{"date-parts":[["2024",4,2]]},"issued":{"date-parts":[["2018",3,3]]}}}],"schema":"https://github.com/citation-style-language/schema/raw/master/csl-citation.json"} </w:instrText>
+      </w:r>
+      <w:r>
+        <w:fldChar w:fldCharType="separate"/>
+      </w:r>
+      <w:r>
+        <w:rPr>
+          <w:noProof/>
+        </w:rPr>
+        <w:t>(Onaran and Guschanski 2018)</w:t>
+      </w:r>
+      <w:r>
+        <w:fldChar w:fldCharType="end"/>
+      </w:r>
+      <w:r>
+        <w:t>.</w:t>
+      </w:r>
+      <w:r>
+        <w:t xml:space="preserve"> </w:t>
+      </w:r>
+      <w:r>
+        <w:t xml:space="preserve">Moreover, as Bertal and Demougin showed, most european countries have undertaken substantial institutional reforms since the beginning of the 2000’s. Meanwhile the industrial output has been significantly growing, the labor shares in national income have been decreasing </w:t>
+      </w:r>
+      <w:r>
+        <w:fldChar w:fldCharType="begin"/>
+      </w:r>
+      <w:r>
+        <w:instrText xml:space="preserve"> ADDIN ZOTERO_ITEM CSL_CITATION {"citationID":"rGkghy49","properties":{"formattedCitation":"(Bental and Demougin 2010)","plainCitation":"(Bental and Demougin 2010)","noteIndex":0},"citationItems":[{"id":256,"uris":["http://zotero.org/users/11278442/items/BP7XU8PN"],"itemData":{"id":256,"type":"article-journal","abstract":"We model the design of labor market institutions in an economy characterized by moral hazard and irreversible investment. In this setting, the environment setting affects the bargaining power of labor. At the optimum the allocation of bargaining power balances the aforementioned frictions. We examine the impact of improved monitoring and investigate the implication upon labor share, effort and investment. The model’s predictions are consistent with recent decreasing labor shares and wages per effective labor units observed in most OECD countries. It is also consistent with rising labor productivity and declining ratio between effective labor and capital found in many of these countries.","container-title":"Journal of Macroeconomics","DOI":"10.1016/j.jmacro.2009.09.005","ISSN":"0164-0704","issue":"1","journalAbbreviation":"Journal of Macroeconomics","page":"443-456","source":"ScienceDirect","title":"Declining labor shares and bargaining power: An institutional explanation","title-short":"Declining labor shares and bargaining power","volume":"32","author":[{"family":"Bental","given":"Benjamin"},{"family":"Demougin","given":"Dominique"}],"issued":{"date-parts":[["2010",3,1]]}}}],"schema":"https://github.com/citation-style-language/schema/raw/master/csl-citation.json"} </w:instrText>
+      </w:r>
+      <w:r>
+        <w:fldChar w:fldCharType="separate"/>
+      </w:r>
+      <w:r>
+        <w:rPr>
+          <w:noProof/>
+        </w:rPr>
+        <w:t>(Bental and Demougin 2010)</w:t>
+      </w:r>
+      <w:r>
+        <w:fldChar w:fldCharType="end"/>
+      </w:r>
+      <w:r>
+        <w:t xml:space="preserve">. </w:t>
+      </w:r>
+      <w:r>
         <w:t xml:space="preserve">Despite this, trade union density, which calculates the proportion of unionized workers in the workforce, shows more stability, reflecting </w:t>
       </w:r>
       <w:r>
@@ -774,38 +865,59 @@
     </w:p>
     <w:p>
       <w:r>
-        <w:t>Union density varies widely across the EU, with Scandinavian countries maintaining high levels compared to the lower rates in Central and Eastern Europe, and a general declining trend observed across Continental and Mediterranean countries. Differences in union density are also pronounced between sectors within countries, with higher rates in the public sector due to better job security and working conditions. Factors influencing these differences include institutional arrangements like collective bargaining extension mechanisms, the services provided by unions, and their role in welfare systems, notably in unemployment benefits administration through the Ghent system.</w:t>
-      </w:r>
-    </w:p>
-    <w:p>
-      <w:r>
-        <w:t xml:space="preserve">The analysis does </w:t>
-      </w:r>
-      <w:r>
-        <w:t>consider this</w:t>
-      </w:r>
-      <w:r>
-        <w:t xml:space="preserve">. In primis, from the macroeconomic side, different variables which </w:t>
-      </w:r>
-      <w:r>
-        <w:t xml:space="preserve">affect the </w:t>
-      </w:r>
-      <w:r>
-        <w:t xml:space="preserve">n’s </w:t>
-      </w:r>
-      <w:r>
-        <w:t>the negotiation</w:t>
-      </w:r>
-      <w:r>
-        <w:t xml:space="preserve"> process have been taken into account. </w:t>
-      </w:r>
-    </w:p>
-    <w:p>
+        <w:t xml:space="preserve">Union density varies widely across </w:t>
+      </w:r>
+      <w:r>
+        <w:t>Europe</w:t>
+      </w:r>
+      <w:r>
+        <w:t>, with Scandinavian countries maintaining high levels compared to the lower rates in Central and Eastern Europe, and a general declining trend observed across Continental and Mediterranean countries. Differences in union density are also pronounced between sectors within countries, with higher rates in the public sector due to better job security and working conditions</w:t>
+      </w:r>
+      <w:r>
+        <w:t xml:space="preserve"> </w:t>
+      </w:r>
+      <w:r>
+        <w:fldChar w:fldCharType="begin"/>
+      </w:r>
+      <w:r>
+        <w:instrText xml:space="preserve"> ADDIN ZOTERO_ITEM CSL_CITATION {"citationID":"Eke2EC7z","properties":{"formattedCitation":"(Bental and Demougin 2010)","plainCitation":"(Bental and Demougin 2010)","noteIndex":0},"citationItems":[{"id":256,"uris":["http://zotero.org/users/11278442/items/BP7XU8PN"],"itemData":{"id":256,"type":"article-journal","abstract":"We model the design of labor market institutions in an economy characterized by moral hazard and irreversible investment. In this setting, the environment setting affects the bargaining power of labor. At the optimum the allocation of bargaining power balances the aforementioned frictions. We examine the impact of improved monitoring and investigate the implication upon labor share, effort and investment. The model’s predictions are consistent with recent decreasing labor shares and wages per effective labor units observed in most OECD countries. It is also consistent with rising labor productivity and declining ratio between effective labor and capital found in many of these countries.","container-title":"Journal of Macroeconomics","DOI":"10.1016/j.jmacro.2009.09.005","ISSN":"0164-0704","issue":"1","journalAbbreviation":"Journal of Macroeconomics","page":"443-456","source":"ScienceDirect","title":"Declining labor shares and bargaining power: An institutional explanation","title-short":"Declining labor shares and bargaining power","volume":"32","author":[{"family":"Bental","given":"Benjamin"},{"family":"Demougin","given":"Dominique"}],"issued":{"date-parts":[["2010",3,1]]}}}],"schema":"https://github.com/citation-style-language/schema/raw/master/csl-citation.json"} </w:instrText>
+      </w:r>
+      <w:r>
+        <w:fldChar w:fldCharType="separate"/>
+      </w:r>
       <w:r>
         <w:rPr>
           <w:noProof/>
         </w:rPr>
+        <w:t>(Bental and Demougin 2010)</w:t>
+      </w:r>
+      <w:r>
+        <w:fldChar w:fldCharType="end"/>
+      </w:r>
+      <w:r>
+        <w:t>. Factors influencing these differences include institutional arrangements like collective bargaining extension mechanisms, the services provided by unions, and their role in welfare systems</w:t>
+      </w:r>
+      <w:r>
+        <w:t xml:space="preserve">. </w:t>
+      </w:r>
+      <w:r>
+        <w:t xml:space="preserve">Notably, the Ghent system, which links unemployment benefits administration with trade unions or labor organizations, is more prevalent in Coordinated Market Economies (CMEs) where collective bargaining and collaboration between employers, employees, and the state are more </w:t>
+      </w:r>
+      <w:r>
         <w:lastRenderedPageBreak/>
+        <w:t>pronounced, contrasting with Liberal Market Economies (LMEs) where such systems are less prevalent due to a greater reliance on market mechanisms and individual responsibility for social welfare provision.</w:t>
+      </w:r>
+    </w:p>
+    <w:p>
+      <w:r>
+        <w:t xml:space="preserve">The thesis addresses this aspect. Initially, macroeconomic variables influencing the negotiation process are meticulously examined. </w:t>
+      </w:r>
+    </w:p>
+    <w:p>
+      <w:r>
+        <w:rPr>
+          <w:noProof/>
+        </w:rPr>
         <w:drawing>
           <wp:inline distT="0" distB="0" distL="0" distR="0" wp14:anchorId="38956A1C" wp14:editId="3467A216">
             <wp:extent cx="5169877" cy="3446394"/>
@@ -822,7 +934,7 @@
                     <pic:cNvPicPr/>
                   </pic:nvPicPr>
                   <pic:blipFill>
-                    <a:blip r:embed="rId6" cstate="print">
+                    <a:blip r:embed="rId9" cstate="print">
                       <a:extLst>
                         <a:ext uri="{28A0092B-C50C-407E-A947-70E740481C1C}">
                           <a14:useLocalDpi xmlns:a14="http://schemas.microsoft.com/office/drawing/2010/main" val="0"/>
@@ -897,9 +1009,114 @@
         <w:t>labour</w:t>
       </w:r>
       <w:r>
-        <w:t>. This, in turn, can lead to improved wages and working conditions negotiated by unions. However, rapid economic growth without equitable distribution can also exacerbate income inequality if the gains are not uniformly shared across the workforce.</w:t>
-      </w:r>
-    </w:p>
+        <w:t>. This, in turn, can lead to improved wages and working conditions negotiated by unions. However, rapid economic growth without equitable distribution can also exacerbate income inequality if the gains are not uniformly shared across the workforce</w:t>
+      </w:r>
+      <w:r>
+        <w:t xml:space="preserve"> </w:t>
+      </w:r>
+      <w:r>
+        <w:fldChar w:fldCharType="begin"/>
+      </w:r>
+      <w:r>
+        <w:instrText xml:space="preserve"> ADDIN ZOTERO_ITEM CSL_CITATION {"citationID":"w8VuhB3F","properties":{"formattedCitation":"(Addison and Hirsch 1989)","plainCitation":"(Addison and Hirsch 1989)","noteIndex":0},"citationItems":[{"id":262,"uris":["http://zotero.org/users/11278442/items/LXNVIKRJ"],"itemData":{"id":262,"type":"article-journal","container-title":"Journal of Labor Economics","DOI":"10.1086/298199","ISSN":"0734-306X, 1537-5307","issue":"1","journalAbbreviation":"Journal of Labor Economics","language":"en","page":"72-105","source":"DOI.org (Crossref)","title":"Union Effects on Productivity, Profits, and Growth: Has the Long Run Arrived?","title-short":"Union Effects on Productivity, Profits, and Growth","volume":"7","author":[{"family":"Addison","given":"John T."},{"family":"Hirsch","given":"Barry T."}],"issued":{"date-parts":[["1989",1]]}}}],"schema":"https://github.com/citation-style-language/schema/raw/master/csl-citation.json"} </w:instrText>
+      </w:r>
+      <w:r>
+        <w:fldChar w:fldCharType="separate"/>
+      </w:r>
+      <w:r>
+        <w:rPr>
+          <w:noProof/>
+        </w:rPr>
+        <w:t>(Addison and Hirsch 1989)</w:t>
+      </w:r>
+      <w:r>
+        <w:fldChar w:fldCharType="end"/>
+      </w:r>
+      <w:r>
+        <w:t>.</w:t>
+      </w:r>
+      <w:r>
+        <w:t xml:space="preserve"> </w:t>
+      </w:r>
+      <w:r>
+        <w:t>Furthermore, it's noteworthy that, as indicated by the International Labour Organization (ILO) and supported by my data analysis, there exists a mild negative correlation between Gross Domestic Product (GDP) and Union Density, when controlling for both country and time variables. This implies that an increase in a country's wealth doesn't necessarily lead to a decline in union density rates</w:t>
+      </w:r>
+      <w:r>
+        <w:t xml:space="preserve"> </w:t>
+      </w:r>
+      <w:r>
+        <w:fldChar w:fldCharType="begin"/>
+      </w:r>
+      <w:r>
+        <w:instrText xml:space="preserve"> ADDIN ZOTERO_ITEM CSL_CITATION {"citationID":"Pa2qUmA7","properties":{"formattedCitation":"(Jelle Visser 2019)","plainCitation":"(Jelle Visser 2019)","noteIndex":0},"citationItems":[{"id":264,"uris":["http://zotero.org/users/11278442/items/Y2DAWAS3"],"itemData":{"id":264,"type":"report","call-number":"ISBN 978-92-2-134040-9","genre":"ILO.org","language":"English","publisher":"ILO","title":"Trade Unions in the Balance","URL":"https://webapps.ilo.org/wcmsp5/groups/public/---ed_dialogue/---actrav/documents/publication/wcms_722482.pdf","author":[{"literal":"Jelle Visser"}],"accessed":{"date-parts":[["2024",5,6]]},"issued":{"date-parts":[["2019"]]}}}],"schema":"https://github.com/citation-style-language/schema/raw/master/csl-citation.json"} </w:instrText>
+      </w:r>
+      <w:r>
+        <w:fldChar w:fldCharType="separate"/>
+      </w:r>
+      <w:r>
+        <w:rPr>
+          <w:noProof/>
+        </w:rPr>
+        <w:t>(Jelle Visser 2019)</w:t>
+      </w:r>
+      <w:r>
+        <w:fldChar w:fldCharType="end"/>
+      </w:r>
+      <w:r>
+        <w:t>.</w:t>
+      </w:r>
+    </w:p>
+    <w:p>
+      <w:r>
+        <w:rPr>
+          <w:noProof/>
+          <w14:ligatures w14:val="standardContextual"/>
+        </w:rPr>
+        <w:lastRenderedPageBreak/>
+        <w:drawing>
+          <wp:inline distT="0" distB="0" distL="0" distR="0" wp14:anchorId="63888B3A" wp14:editId="558B30D9">
+            <wp:extent cx="5731510" cy="3439160"/>
+            <wp:effectExtent l="0" t="0" r="0" b="0"/>
+            <wp:docPr id="857485456" name="Picture 3" descr="A graph of growth and decline&#10;&#10;Description automatically generated with medium confidence"/>
+            <wp:cNvGraphicFramePr>
+              <a:graphicFrameLocks xmlns:a="http://schemas.openxmlformats.org/drawingml/2006/main" noChangeAspect="1"/>
+            </wp:cNvGraphicFramePr>
+            <a:graphic xmlns:a="http://schemas.openxmlformats.org/drawingml/2006/main">
+              <a:graphicData uri="http://schemas.openxmlformats.org/drawingml/2006/picture">
+                <pic:pic xmlns:pic="http://schemas.openxmlformats.org/drawingml/2006/picture">
+                  <pic:nvPicPr>
+                    <pic:cNvPr id="857485456" name="Picture 3" descr="A graph of growth and decline&#10;&#10;Description automatically generated with medium confidence"/>
+                    <pic:cNvPicPr/>
+                  </pic:nvPicPr>
+                  <pic:blipFill>
+                    <a:blip r:embed="rId10" cstate="print">
+                      <a:extLst>
+                        <a:ext uri="{28A0092B-C50C-407E-A947-70E740481C1C}">
+                          <a14:useLocalDpi xmlns:a14="http://schemas.microsoft.com/office/drawing/2010/main" val="0"/>
+                        </a:ext>
+                      </a:extLst>
+                    </a:blip>
+                    <a:stretch>
+                      <a:fillRect/>
+                    </a:stretch>
+                  </pic:blipFill>
+                  <pic:spPr>
+                    <a:xfrm>
+                      <a:off x="0" y="0"/>
+                      <a:ext cx="5731510" cy="3439160"/>
+                    </a:xfrm>
+                    <a:prstGeom prst="rect">
+                      <a:avLst/>
+                    </a:prstGeom>
+                  </pic:spPr>
+                </pic:pic>
+              </a:graphicData>
+            </a:graphic>
+          </wp:inline>
+        </w:drawing>
+      </w:r>
+    </w:p>
+    <w:p/>
     <w:p>
       <w:r>
         <w:t xml:space="preserve">Foreign Direct Investment (FDI) inflows and outflows exhibit correlations with </w:t>
@@ -932,16 +1149,68 @@
         <w:t>labour</w:t>
       </w:r>
       <w:r>
-        <w:t xml:space="preserve"> markets and unions if it results in job displacement or downward pressure on wages. This phenomenon can have a ripple effect on income distribution within the country, potentially increasing income inequality if high-wage jobs are outsourced and replaced with lower-wage domestic positions.</w:t>
-      </w:r>
-    </w:p>
-    <w:p>
-      <w:r>
-        <w:t xml:space="preserve">The negative correlation between inflation and wage growth suggests that when analyzing the effect of trade unions on wages, inflation can distort the picture. If not accounted for, inflation can mask the real value of wage increases negotiated by unions. As a confounder, inflation can lead to an underestimation of the positive impact of unions on wage growth, since nominal </w:t>
-      </w:r>
-      <w:r>
+        <w:t xml:space="preserve"> markets and unions if it results in job displacement or downward pressure on wages. </w:t>
+      </w:r>
+    </w:p>
+    <w:p>
+      <w:r>
+        <w:rPr>
+          <w:noProof/>
+          <w14:ligatures w14:val="standardContextual"/>
+        </w:rPr>
         <w:lastRenderedPageBreak/>
-        <w:t>wage increases may not translate into actual purchasing power gains for workers without adjusting for inflation.</w:t>
+        <w:drawing>
+          <wp:inline distT="0" distB="0" distL="0" distR="0" wp14:anchorId="54930356" wp14:editId="663FBDEC">
+            <wp:extent cx="5731510" cy="3439160"/>
+            <wp:effectExtent l="0" t="0" r="0" b="0"/>
+            <wp:docPr id="528370099" name="Picture 4" descr="A screenshot of a graph&#10;&#10;Description automatically generated"/>
+            <wp:cNvGraphicFramePr>
+              <a:graphicFrameLocks xmlns:a="http://schemas.openxmlformats.org/drawingml/2006/main" noChangeAspect="1"/>
+            </wp:cNvGraphicFramePr>
+            <a:graphic xmlns:a="http://schemas.openxmlformats.org/drawingml/2006/main">
+              <a:graphicData uri="http://schemas.openxmlformats.org/drawingml/2006/picture">
+                <pic:pic xmlns:pic="http://schemas.openxmlformats.org/drawingml/2006/picture">
+                  <pic:nvPicPr>
+                    <pic:cNvPr id="528370099" name="Picture 4" descr="A screenshot of a graph&#10;&#10;Description automatically generated"/>
+                    <pic:cNvPicPr/>
+                  </pic:nvPicPr>
+                  <pic:blipFill>
+                    <a:blip r:embed="rId11" cstate="print">
+                      <a:extLst>
+                        <a:ext uri="{28A0092B-C50C-407E-A947-70E740481C1C}">
+                          <a14:useLocalDpi xmlns:a14="http://schemas.microsoft.com/office/drawing/2010/main" val="0"/>
+                        </a:ext>
+                      </a:extLst>
+                    </a:blip>
+                    <a:stretch>
+                      <a:fillRect/>
+                    </a:stretch>
+                  </pic:blipFill>
+                  <pic:spPr>
+                    <a:xfrm>
+                      <a:off x="0" y="0"/>
+                      <a:ext cx="5731510" cy="3439160"/>
+                    </a:xfrm>
+                    <a:prstGeom prst="rect">
+                      <a:avLst/>
+                    </a:prstGeom>
+                  </pic:spPr>
+                </pic:pic>
+              </a:graphicData>
+            </a:graphic>
+          </wp:inline>
+        </w:drawing>
+      </w:r>
+    </w:p>
+    <w:p/>
+    <w:p>
+      <w:r>
+        <w:t>This phenomenon can have a ripple effect on income distribution within the country, potentially increasing income inequality if high-wage jobs are outsourced and replaced with lower-wage domestic positions.</w:t>
+      </w:r>
+    </w:p>
+    <w:p>
+      <w:r>
+        <w:t>The negative correlation between inflation and wage growth suggests that when analyzing the effect of trade unions on wages, inflation can distort the picture. If not accounted for, inflation can mask the real value of wage increases negotiated by unions. As a confounder, inflation can lead to an underestimation of the positive impact of unions on wage growth, since nominal wage increases may not translate into actual purchasing power gains for workers without adjusting for inflation.</w:t>
       </w:r>
     </w:p>
     <w:p>
@@ -949,14 +1218,17 @@
         <w:t>Given its positive correlation with GDP, wage growth can serve as a confounder when trying to understand the relationship between GDP and income inequality or union strength. If GDP is growing and wages are increasing simultaneously, it might be tempting to attribute rising wages solely to the influence of unions. However, wage growth could also be driven by overall economic expansion independent of union activity. Without controlling for wage growth, one could overstate the role of unions in driving up wages when in fact it could be the rising GDP that is raising incomes across the board.</w:t>
       </w:r>
     </w:p>
-    <w:p>
-      <w:r>
-        <w:t>Furthermore</w:t>
-      </w:r>
-      <w:r>
-        <w:t>, the positive correlation between tax contribution and GDP suggests that as an economy grows and tax revenues increase, there might be more public investment in services and infrastructure, which could improve employment conditions and influence wage levels. If the goal is to assess the impact of unions on income equality, tax contributions could confound the results by introducing government policy effects that are independent of union actions. Strong public services funded by taxes can also affect income distribution, potentially alleviating inequality and thus confounding the relationship between union activities and the observed levels of income inequality.</w:t>
-      </w:r>
-    </w:p>
+    <w:p/>
+    <w:p>
+      <w:r>
+        <w:t xml:space="preserve">Furthermore, the positive correlation between tax contribution and GDP implies that as the economy expands and tax revenues rise, there may be increased investment in public services and infrastructure, potentially improving employment conditions and impacting wage levels. However, when assessing the influence of unions on income equality, tax contributions could introduce a confounding factor by introducing government policy effects independent of union actions. Strong public services, funded by taxes, can also influence income distribution, potentially alleviating inequality and thereby complicating the relationship between union activities and observed income inequality levels. Thus, while this heightened investment has </w:t>
+      </w:r>
+      <w:r>
+        <w:lastRenderedPageBreak/>
+        <w:t>the potential to enhance overall employment conditions and exert an influence on wage levels, it's important to recognize that government policies influenced by tax revenue might independently affect income distribution, irrespective of union actions. Consequently, the interplay between union activities and observed levels of income inequality might be convoluted by the broader effects of government policies and public services funded through taxation.</w:t>
+      </w:r>
+    </w:p>
+    <w:p/>
     <w:p>
       <w:r>
         <w:t xml:space="preserve">In the context of </w:t>
@@ -973,8 +1245,9 @@
       <w:r>
         <w:t xml:space="preserve"> dynamics.</w:t>
       </w:r>
-    </w:p>
-    <w:p>
+      <w:r>
+        <w:t xml:space="preserve"> </w:t>
+      </w:r>
       <w:r>
         <w:t>Also,</w:t>
       </w:r>
@@ -988,6 +1261,7 @@
         <w:t>he proportion of women in the workforce may influence both union membership and income inequality. If unions have been successful in advocating for gender equality, an increase in the rate of female workers could be attributed to union influence. However, if not properly accounted for, the rise in female employment could be incorrectly linked to union efficacy, when in fact, it may reflect broader social changes, such as increased gender equality and changing norms.</w:t>
       </w:r>
     </w:p>
+    <w:p/>
     <w:p>
       <w:r>
         <w:t>Furthermore</w:t>
@@ -1015,6 +1289,7 @@
         <w:t xml:space="preserve"> to female employment.</w:t>
       </w:r>
     </w:p>
+    <w:p/>
     <w:p>
       <w:r>
         <w:t xml:space="preserve">In the intricate web of factors that influence </w:t>
@@ -1029,10 +1304,51 @@
         <w:t xml:space="preserve"> </w:t>
       </w:r>
       <w:r>
+        <w:t xml:space="preserve">. This new construct, borne out of the interaction between Civic Participation and the Rule of Law Index, offers a lens through which to examine the political and legal environment that shapes </w:t>
+      </w:r>
+      <w:r>
+        <w:t>labour</w:t>
+      </w:r>
+      <w:r>
+        <w:t xml:space="preserve"> union activities. </w:t>
+      </w:r>
+      <w:r>
+        <w:t>Both variables have been scraped from the Rule of Law Index Database</w:t>
+      </w:r>
+      <w:r>
+        <w:rPr>
+          <w:rStyle w:val="FootnoteReference"/>
+        </w:rPr>
+        <w:footnoteReference w:id="1"/>
+      </w:r>
+      <w:r>
+        <w:t>.</w:t>
+      </w:r>
+    </w:p>
+    <w:p>
+      <w:r>
+        <w:t xml:space="preserve">Democratic Governance encapsulates the degree to which citizens </w:t>
+      </w:r>
+      <w:r>
+        <w:t>can</w:t>
+      </w:r>
+      <w:r>
+        <w:t xml:space="preserve"> participate in civil society and the extent to which legal norms are respected and enforced, both of which are critical to the functioning and impact of </w:t>
+      </w:r>
+      <w:r>
+        <w:t>labour</w:t>
+      </w:r>
+      <w:r>
+        <w:t xml:space="preserve"> unions</w:t>
+      </w:r>
+      <w:r>
+        <w:t xml:space="preserve"> </w:t>
+      </w:r>
+      <w:r>
         <w:fldChar w:fldCharType="begin"/>
       </w:r>
       <w:r>
-        <w:instrText xml:space="preserve"> ADDIN ZOTERO_ITEM CSL_CITATION {"citationID":"EzW1WePr","properties":{"formattedCitation":"(\\uc0\\u8220{}Rule of Law Index, 1990 to 2022,\\uc0\\u8221{} n.d.)","plainCitation":"(“Rule of Law Index, 1990 to 2022,” n.d.)","noteIndex":0},"citationItems":[{"id":247,"uris":["http://zotero.org/users/11278442/items/FIBQ9DCM"],"itemData":{"id":247,"type":"webpage","title":"Rule of law index, 1990 to 2022","URL":"https://ourworldindata.org/grapher/rule-of-law-index?tab=chart&amp;time=1990..latest","accessed":{"date-parts":[["2024",4,3]]}}}],"schema":"https://github.com/citation-style-language/schema/raw/master/csl-citation.json"} </w:instrText>
+        <w:instrText xml:space="preserve"> ADDIN ZOTERO_ITEM CSL_CITATION {"citationID":"fvHr3WDf","properties":{"formattedCitation":"(\\uc0\\u8220{}Civil Society Participation Index, 2022,\\uc0\\u8221{} n.d.)","plainCitation":"(“Civil Society Participation Index, 2022,” n.d.)","noteIndex":0},"citationItems":[{"id":246,"uris":["http://zotero.org/users/11278442/items/HETCTHHL"],"itemData":{"id":246,"type":"webpage","title":"Civil society participation index, 2022","URL":"https://ourworldindata.org/grapher/civil-society-participation-index","accessed":{"date-parts":[["2024",4,3]]}}}],"schema":"https://github.com/citation-style-language/schema/raw/master/csl-citation.json"} </w:instrText>
       </w:r>
       <w:r>
         <w:fldChar w:fldCharType="separate"/>
@@ -1041,140 +1357,118 @@
         <w:rPr>
           <w:lang w:val="en-GB"/>
         </w:rPr>
-        <w:t>(“Rule of Law Index, 1990 to 2022,” n.d.)</w:t>
+        <w:t>(“Civil Society Participation Index, 2022,” n.d.)</w:t>
       </w:r>
       <w:r>
         <w:fldChar w:fldCharType="end"/>
       </w:r>
       <w:r>
-        <w:t xml:space="preserve">. This new construct, borne out of the interaction between Civic Participation and the Rule of Law Index, offers a lens through which to examine the political and legal environment that shapes </w:t>
+        <w:t>.</w:t>
+      </w:r>
+      <w:r>
+        <w:t xml:space="preserve"> </w:t>
+      </w:r>
+      <w:r>
+        <w:t>Civic Participation specifically gauges the effectiveness of civic engagement mechanisms available to citizens within a particular country. This metric encompasses elements such as the freedom of opinion and expression, as well as the right to petition the government. Moreover, this variable provides a valuable assessment of the extent to which individuals can voice concerns on diverse governmental issues and whether these concerns are attentively considered by various institutional bodies.</w:t>
+      </w:r>
+    </w:p>
+    <w:p>
+      <w:r>
+        <w:t xml:space="preserve">Conversely, the Rule of Law serves as a pivotal metric in understanding the nuanced shifts within trade unions and their impact on societal dynamics. As a barometer of effective democratic governance, the Rule of Law's influence extends to fostering a more equitable society. A strong Rule of Law index often indicates an environment conducive to economic and social development, potentially influencing the strategies and outcomes of trade unions. </w:t>
+      </w:r>
+      <w:r>
+        <w:lastRenderedPageBreak/>
+        <w:t>Therefore, considering the Rule of Law as a confounding factor in analyzing trade union dynamics offers valuable insights into the broader socio-political landscape.</w:t>
+      </w:r>
+      <w:r>
+        <w:t xml:space="preserve"> </w:t>
+      </w:r>
+    </w:p>
+    <w:p>
+      <w:r>
+        <w:t>Labour</w:t>
+      </w:r>
+      <w:r>
+        <w:t xml:space="preserve"> unions have long been at the forefront of pushing democratic frontiers forward, championing not just </w:t>
       </w:r>
       <w:r>
         <w:t>labour</w:t>
       </w:r>
       <w:r>
-        <w:t xml:space="preserve"> union activities. Democratic Governance encapsulates the degree to which citizens </w:t>
-      </w:r>
-      <w:r>
-        <w:t>can</w:t>
-      </w:r>
-      <w:r>
-        <w:t xml:space="preserve"> participate in civil society and the extent to which legal norms are respected and enforced, both of which are critical to the functioning and impact of </w:t>
+        <w:t xml:space="preserve"> rights but also broader democratic reforms. Their engagement has historically extended beyond the workplace, touching on pivotal issues such as voting rights and social welfare. In this sense, </w:t>
       </w:r>
       <w:r>
         <w:t>labour</w:t>
       </w:r>
       <w:r>
-        <w:t xml:space="preserve"> unions</w:t>
-      </w:r>
-      <w:r>
-        <w:t xml:space="preserve"> </w:t>
-      </w:r>
-      <w:r>
-        <w:fldChar w:fldCharType="begin"/>
-      </w:r>
-      <w:r>
-        <w:instrText xml:space="preserve"> ADDIN ZOTERO_ITEM CSL_CITATION {"citationID":"fvHr3WDf","properties":{"formattedCitation":"(\\uc0\\u8220{}Civil Society Participation Index, 2022,\\uc0\\u8221{} n.d.)","plainCitation":"(“Civil Society Participation Index, 2022,” n.d.)","noteIndex":0},"citationItems":[{"id":246,"uris":["http://zotero.org/users/11278442/items/HETCTHHL"],"itemData":{"id":246,"type":"webpage","title":"Civil society participation index, 2022","URL":"https://ourworldindata.org/grapher/civil-society-participation-index","accessed":{"date-parts":[["2024",4,3]]}}}],"schema":"https://github.com/citation-style-language/schema/raw/master/csl-citation.json"} </w:instrText>
-      </w:r>
-      <w:r>
-        <w:fldChar w:fldCharType="separate"/>
-      </w:r>
-      <w:r>
-        <w:rPr>
-          <w:lang w:val="en-GB"/>
-        </w:rPr>
-        <w:t>(“Civil Society Participation Index, 2022,” n.d.)</w:t>
-      </w:r>
-      <w:r>
-        <w:fldChar w:fldCharType="end"/>
-      </w:r>
-      <w:r>
-        <w:t>.</w:t>
-      </w:r>
-    </w:p>
-    <w:p>
-      <w:r>
-        <w:t>Labour</w:t>
-      </w:r>
-      <w:r>
-        <w:t xml:space="preserve"> unions have long been at the forefront of pushing democratic frontiers forward, championing not just </w:t>
+        <w:t xml:space="preserve"> unions do not operate in isolation; they are deeply embedded in the fabric of civil society and are responsive to the quality of Democratic Governance. The efficacy of unions, therefore, can be profoundly influenced by the strength of democratic institutions and practices within a country.</w:t>
+      </w:r>
+    </w:p>
+    <w:p/>
+    <w:p>
+      <w:r>
+        <w:t xml:space="preserve">As such, when evaluating </w:t>
       </w:r>
       <w:r>
         <w:t>labour</w:t>
       </w:r>
       <w:r>
-        <w:t xml:space="preserve"> rights but also broader democratic reforms. Their engagement has historically extended beyond the workplace, touching on pivotal issues such as voting rights and social welfare. In this sense, </w:t>
+        <w:t xml:space="preserve"> unions' contributions to economic conditions such as wage growth, income inequality, and the integration of women into the workforce, one cannot discount the context of Democratic Governance. It stands as both a foundation for and a product of vigorous </w:t>
       </w:r>
       <w:r>
         <w:t>labour</w:t>
       </w:r>
       <w:r>
-        <w:t xml:space="preserve"> unions do not operate in isolation; they are deeply </w:t>
-      </w:r>
-      <w:r>
-        <w:lastRenderedPageBreak/>
-        <w:t>embedded in the fabric of civil society and are responsive to the quality of Democratic Governance. The efficacy of unions, therefore, can be profoundly influenced by the strength of democratic institutions and practices within a country.</w:t>
-      </w:r>
-    </w:p>
-    <w:p>
-      <w:r>
-        <w:t xml:space="preserve">As such, when evaluating </w:t>
+        <w:t xml:space="preserve"> movements. Hence, it is an essential variable to consider when analyzing the complex interplay between </w:t>
       </w:r>
       <w:r>
         <w:t>labour</w:t>
       </w:r>
       <w:r>
-        <w:t xml:space="preserve"> unions' contributions to economic conditions such as wage growth, income inequality, and the integration of women into the workforce, one cannot discount the context of Democratic Governance. It stands as both a foundation for and a product of vigorous </w:t>
+        <w:t xml:space="preserve"> unions and </w:t>
+      </w:r>
+      <w:r>
+        <w:t>socioeconomic</w:t>
+      </w:r>
+      <w:r>
+        <w:t xml:space="preserve"> outcomes.</w:t>
+      </w:r>
+    </w:p>
+    <w:p>
+      <w:pPr>
+        <w:pStyle w:val="z-BottomofForm"/>
+      </w:pPr>
+      <w:r>
+        <w:t>Bottom of Form</w:t>
+      </w:r>
+    </w:p>
+    <w:p>
+      <w:r>
+        <w:t xml:space="preserve">Since the dawn of industrial capitalism, </w:t>
       </w:r>
       <w:r>
         <w:t>labour</w:t>
       </w:r>
       <w:r>
-        <w:t xml:space="preserve"> movements. Hence, it is an essential variable to consider when analyzing the complex interplay between </w:t>
+        <w:t xml:space="preserve"> unions have constantly fought for major democratic reform agendas, such as the eight-hour day, universal suffrage, and social provision of welfare. And </w:t>
       </w:r>
       <w:r>
         <w:t>labour</w:t>
       </w:r>
       <w:r>
-        <w:t xml:space="preserve"> unions and </w:t>
-      </w:r>
-      <w:r>
-        <w:t>socioeconomic</w:t>
-      </w:r>
-      <w:r>
-        <w:t xml:space="preserve"> outcomes.</w:t>
-      </w:r>
-    </w:p>
-    <w:p>
-      <w:pPr>
-        <w:pStyle w:val="z-BottomofForm"/>
-      </w:pPr>
-      <w:r>
-        <w:t>Bottom of Form</w:t>
-      </w:r>
-    </w:p>
-    <w:p>
-      <w:r>
-        <w:t xml:space="preserve">Since the dawn of industrial capitalism, </w:t>
+        <w:t xml:space="preserve"> unions are still the main agencies that advocate for the interests of the lower classes and the disadvantaged, those who are most vulnerable to increasingly fierce global market competitions and fluctuations. Given the critical roles of </w:t>
       </w:r>
       <w:r>
         <w:t>labour</w:t>
       </w:r>
       <w:r>
-        <w:t xml:space="preserve"> unions have constantly fought for major democratic reform agendas, such as the eight-hour day, universal suffrage, and social provision of welfare. And </w:t>
-      </w:r>
-      <w:r>
-        <w:t>labour</w:t>
-      </w:r>
-      <w:r>
-        <w:t xml:space="preserve"> unions are still the main agencies that advocate for the interests of the lower classes and the disadvantaged, those who are most vulnerable to increasingly fierce global market competitions and fluctuations. Given the critical roles of </w:t>
-      </w:r>
-      <w:r>
-        <w:t>labour</w:t>
-      </w:r>
-      <w:r>
-        <w:t xml:space="preserve"> unions in civil society and their historical contribution to the development of stable democracies, their significant role in accounting for the performance of government should not be o</w:t>
-      </w:r>
+        <w:t xml:space="preserve"> unions in civil society and their historical contribution to the development of stable democracies, their significant role in accounting for the performance of government should not be </w:t>
+      </w:r>
+      <w:r>
+        <w:t xml:space="preserve">left out from the model. </w:t>
+      </w:r>
+    </w:p>
+    <w:p>
       <w:r>
         <w:rPr>
           <w:noProof/>
@@ -1195,7 +1489,7 @@
                     <pic:cNvPicPr/>
                   </pic:nvPicPr>
                   <pic:blipFill>
-                    <a:blip r:embed="rId7" cstate="print">
+                    <a:blip r:embed="rId12" cstate="print">
                       <a:extLst>
                         <a:ext uri="{28A0092B-C50C-407E-A947-70E740481C1C}">
                           <a14:useLocalDpi xmlns:a14="http://schemas.microsoft.com/office/drawing/2010/main" val="0"/>
@@ -1224,79 +1518,498 @@
     </w:p>
     <w:p>
       <w:pPr>
-        <w:pStyle w:val="Heading2"/>
-      </w:pPr>
-      <w:r>
+        <w:pStyle w:val="Heading1"/>
+      </w:pPr>
+      <w:r>
+        <w:rPr>
+          <w:highlight w:val="yellow"/>
+        </w:rPr>
+        <w:lastRenderedPageBreak/>
         <w:t>Model Selection</w:t>
       </w:r>
     </w:p>
-    <w:p>
-      <w:r>
-        <w:t xml:space="preserve">The fixed effects model emerges as the </w:t>
-      </w:r>
-      <w:r>
-        <w:t>most accurate</w:t>
-      </w:r>
-      <w:r>
-        <w:t xml:space="preserve"> analytical tool for this study, considering the unique socio-economic </w:t>
-      </w:r>
-      <w:r>
-        <w:t xml:space="preserve">heterogeneity </w:t>
-      </w:r>
-      <w:r>
-        <w:t>across</w:t>
-      </w:r>
-      <w:r>
-        <w:t xml:space="preserve"> </w:t>
-      </w:r>
-      <w:r>
-        <w:t>European</w:t>
-      </w:r>
-      <w:r>
-        <w:t xml:space="preserve"> countries</w:t>
-      </w:r>
-      <w:r>
-        <w:t xml:space="preserve">. It excels in parsing out the precise effects of trade union shifts on income inequality by meticulously controlling for the unobservable, country-specific attributes that consistently influence </w:t>
-      </w:r>
-      <w:r>
-        <w:t>labour</w:t>
-      </w:r>
-      <w:r>
-        <w:t xml:space="preserve"> dynamics. Such characteristics</w:t>
-      </w:r>
-      <w:r>
-        <w:t xml:space="preserve">, </w:t>
-      </w:r>
-      <w:r>
-        <w:t>ranging</w:t>
-      </w:r>
-      <w:r>
-        <w:t xml:space="preserve"> from entrenched legal systems and </w:t>
-      </w:r>
-      <w:r>
-        <w:t>labour</w:t>
-      </w:r>
-      <w:r>
-        <w:t xml:space="preserve"> market regulations to deep-</w:t>
-      </w:r>
-      <w:r>
-        <w:lastRenderedPageBreak/>
-        <w:t>seated cultural norms</w:t>
-      </w:r>
-      <w:r>
-        <w:t xml:space="preserve">, </w:t>
-      </w:r>
-      <w:r>
-        <w:t xml:space="preserve">remain constant over time but vary across nations. By employing this method, our analysis can disentangle the intrinsic impact of trade union activities from the backdrop of these immutable national traits. </w:t>
-      </w:r>
-      <w:r>
-        <w:t xml:space="preserve">The particular application of the fixed effects model in this study is deftly chosen to illuminate incremental yet significant shifts that occur within countries, shedding light on how </w:t>
-      </w:r>
-      <w:r>
-        <w:t>labour</w:t>
-      </w:r>
-      <w:r>
-        <w:t xml:space="preserve"> unions can affect income distribution amidst the complex interplay of country-specific factors. This approach underscores a commitment to discerning nuanced patterns and extracting causal inferences that reflect the genuine power of trade union action across the multifaceted economic terrain of the European Union.</w:t>
+    <w:p/>
+    <w:p>
+      <w:r>
+        <w:t>Th</w:t>
+      </w:r>
+      <w:r>
+        <w:t>e</w:t>
+      </w:r>
+      <w:r>
+        <w:t xml:space="preserve"> research employs the fixed-effects model as the primary analytical tool to investigate the impact of trade union activity on income inequality across European countries. This methodological choice is particularly well-suited due to the inherent socio-economic heterogeneity present within the European Union. Unlike other approaches, the fixed-effects model excels at isolating the causal effect of trade union shifts by meticulously controlling for unobserved, country-specific factors. These unobserved factors, often referred to as fixed effects, encompass a wide range of enduring national characteristics that exert a significant and consistent influence on labor dynamics. Examples include established legal frameworks governing worker rights and collective bargaining, deeply ingrained cultural norms regarding work and social mobility, and historical patterns of industrial development. </w:t>
+      </w:r>
+    </w:p>
+    <w:p/>
+    <w:p>
+      <w:pPr>
+        <w:rPr>
+          <w:iCs/>
+          <w:sz w:val="28"/>
+          <w:szCs w:val="28"/>
+          <w:lang w:val="it-IT"/>
+        </w:rPr>
+      </w:pPr>
+      <m:oMathPara>
+        <m:oMath>
+          <m:r>
+            <w:rPr>
+              <w:rFonts w:ascii="Cambria Math" w:hAnsi="Cambria Math"/>
+              <w:sz w:val="28"/>
+              <w:szCs w:val="28"/>
+              <w:lang w:val="en-GB"/>
+            </w:rPr>
+            <m:t>Gini Inde</m:t>
+          </m:r>
+          <m:sSub>
+            <m:sSubPr>
+              <m:ctrlPr>
+                <w:rPr>
+                  <w:rFonts w:ascii="Cambria Math" w:hAnsi="Cambria Math"/>
+                  <w:i/>
+                  <w:iCs/>
+                  <w:sz w:val="28"/>
+                  <w:szCs w:val="28"/>
+                  <w:lang w:val="en-GB"/>
+                </w:rPr>
+              </m:ctrlPr>
+            </m:sSubPr>
+            <m:e>
+              <m:r>
+                <w:rPr>
+                  <w:rFonts w:ascii="Cambria Math" w:hAnsi="Cambria Math"/>
+                  <w:sz w:val="28"/>
+                  <w:szCs w:val="28"/>
+                  <w:lang w:val="en-GB"/>
+                </w:rPr>
+                <m:t>x</m:t>
+              </m:r>
+            </m:e>
+            <m:sub>
+              <m:r>
+                <w:rPr>
+                  <w:rFonts w:ascii="Cambria Math" w:hAnsi="Cambria Math"/>
+                  <w:sz w:val="28"/>
+                  <w:szCs w:val="28"/>
+                  <w:vertAlign w:val="subscript"/>
+                  <w:lang w:val="en-GB"/>
+                </w:rPr>
+                <m:t>it</m:t>
+              </m:r>
+            </m:sub>
+          </m:sSub>
+          <m:r>
+            <w:rPr>
+              <w:rFonts w:ascii="Cambria Math" w:hAnsi="Cambria Math"/>
+              <w:sz w:val="28"/>
+              <w:szCs w:val="28"/>
+              <w:lang w:val="en-GB"/>
+            </w:rPr>
+            <m:t>=</m:t>
+          </m:r>
+          <m:r>
+            <w:rPr>
+              <w:rFonts w:ascii="Cambria Math" w:hAnsi="Cambria Math"/>
+              <w:sz w:val="28"/>
+              <w:szCs w:val="28"/>
+              <w:lang w:val="el-GR"/>
+            </w:rPr>
+            <m:t>α+</m:t>
+          </m:r>
+          <m:sSub>
+            <m:sSubPr>
+              <m:ctrlPr>
+                <w:rPr>
+                  <w:rFonts w:ascii="Cambria Math" w:hAnsi="Cambria Math"/>
+                  <w:i/>
+                  <w:iCs/>
+                  <w:sz w:val="28"/>
+                  <w:szCs w:val="28"/>
+                  <w:lang w:val="el-GR"/>
+                </w:rPr>
+              </m:ctrlPr>
+            </m:sSubPr>
+            <m:e>
+              <m:r>
+                <w:rPr>
+                  <w:rFonts w:ascii="Cambria Math" w:hAnsi="Cambria Math"/>
+                  <w:sz w:val="28"/>
+                  <w:szCs w:val="28"/>
+                  <w:lang w:val="el-GR"/>
+                </w:rPr>
+                <m:t>β</m:t>
+              </m:r>
+            </m:e>
+            <m:sub>
+              <m:r>
+                <w:rPr>
+                  <w:rFonts w:ascii="Cambria Math" w:hAnsi="Cambria Math"/>
+                  <w:sz w:val="28"/>
+                  <w:szCs w:val="28"/>
+                  <w:lang w:val="it-IT"/>
+                </w:rPr>
+                <m:t>1</m:t>
+              </m:r>
+            </m:sub>
+          </m:sSub>
+          <m:r>
+            <w:rPr>
+              <w:rFonts w:ascii="Cambria Math" w:hAnsi="Cambria Math"/>
+              <w:sz w:val="28"/>
+              <w:szCs w:val="28"/>
+              <w:lang w:val="el-GR"/>
+            </w:rPr>
+            <m:t>×</m:t>
+          </m:r>
+          <m:r>
+            <w:rPr>
+              <w:rFonts w:ascii="Cambria Math" w:hAnsi="Cambria Math"/>
+              <w:sz w:val="28"/>
+              <w:szCs w:val="28"/>
+              <w:lang w:val="en-GB"/>
+            </w:rPr>
+            <m:t>bargai</m:t>
+          </m:r>
+          <m:sSub>
+            <m:sSubPr>
+              <m:ctrlPr>
+                <w:rPr>
+                  <w:rFonts w:ascii="Cambria Math" w:hAnsi="Cambria Math"/>
+                  <w:i/>
+                  <w:iCs/>
+                  <w:sz w:val="28"/>
+                  <w:szCs w:val="28"/>
+                  <w:lang w:val="en-GB"/>
+                </w:rPr>
+              </m:ctrlPr>
+            </m:sSubPr>
+            <m:e>
+              <m:r>
+                <w:rPr>
+                  <w:rFonts w:ascii="Cambria Math" w:hAnsi="Cambria Math"/>
+                  <w:sz w:val="28"/>
+                  <w:szCs w:val="28"/>
+                  <w:lang w:val="en-GB"/>
+                </w:rPr>
+                <m:t>n</m:t>
+              </m:r>
+            </m:e>
+            <m:sub>
+              <m:r>
+                <w:rPr>
+                  <w:rFonts w:ascii="Cambria Math" w:hAnsi="Cambria Math"/>
+                  <w:sz w:val="28"/>
+                  <w:szCs w:val="28"/>
+                  <w:lang w:val="en-GB"/>
+                </w:rPr>
+                <m:t>it</m:t>
+              </m:r>
+            </m:sub>
+          </m:sSub>
+          <m:r>
+            <w:rPr>
+              <w:rFonts w:ascii="Cambria Math" w:hAnsi="Cambria Math"/>
+              <w:sz w:val="28"/>
+              <w:szCs w:val="28"/>
+              <w:lang w:val="en-GB"/>
+            </w:rPr>
+            <m:t>+</m:t>
+          </m:r>
+          <m:sSub>
+            <m:sSubPr>
+              <m:ctrlPr>
+                <w:rPr>
+                  <w:rFonts w:ascii="Cambria Math" w:hAnsi="Cambria Math"/>
+                  <w:i/>
+                  <w:iCs/>
+                  <w:sz w:val="28"/>
+                  <w:szCs w:val="28"/>
+                  <w:lang w:val="el-GR"/>
+                </w:rPr>
+              </m:ctrlPr>
+            </m:sSubPr>
+            <m:e>
+              <m:r>
+                <w:rPr>
+                  <w:rFonts w:ascii="Cambria Math" w:hAnsi="Cambria Math"/>
+                  <w:sz w:val="28"/>
+                  <w:szCs w:val="28"/>
+                  <w:lang w:val="el-GR"/>
+                </w:rPr>
+                <m:t>β</m:t>
+              </m:r>
+              <m:ctrlPr>
+                <w:rPr>
+                  <w:rFonts w:ascii="Cambria Math" w:hAnsi="Cambria Math"/>
+                  <w:i/>
+                  <w:iCs/>
+                  <w:sz w:val="28"/>
+                  <w:szCs w:val="28"/>
+                  <w:lang w:val="en-GB"/>
+                </w:rPr>
+              </m:ctrlPr>
+            </m:e>
+            <m:sub>
+              <m:r>
+                <w:rPr>
+                  <w:rFonts w:ascii="Cambria Math" w:hAnsi="Cambria Math"/>
+                  <w:sz w:val="28"/>
+                  <w:szCs w:val="28"/>
+                  <w:vertAlign w:val="subscript"/>
+                  <w:lang w:val="el-GR"/>
+                </w:rPr>
+                <m:t>2</m:t>
+              </m:r>
+            </m:sub>
+          </m:sSub>
+          <m:r>
+            <w:rPr>
+              <w:rFonts w:ascii="Cambria Math" w:hAnsi="Cambria Math"/>
+              <w:sz w:val="28"/>
+              <w:szCs w:val="28"/>
+              <w:lang w:val="el-GR"/>
+            </w:rPr>
+            <m:t>×</m:t>
+          </m:r>
+          <m:sSub>
+            <m:sSubPr>
+              <m:ctrlPr>
+                <w:rPr>
+                  <w:rFonts w:ascii="Cambria Math" w:hAnsi="Cambria Math"/>
+                  <w:i/>
+                  <w:iCs/>
+                  <w:sz w:val="28"/>
+                  <w:szCs w:val="28"/>
+                  <w:lang w:val="en-GB"/>
+                </w:rPr>
+              </m:ctrlPr>
+            </m:sSubPr>
+            <m:e>
+              <m:r>
+                <w:rPr>
+                  <w:rFonts w:ascii="Cambria Math" w:hAnsi="Cambria Math"/>
+                  <w:sz w:val="28"/>
+                  <w:szCs w:val="28"/>
+                  <w:lang w:val="en-GB"/>
+                </w:rPr>
+                <m:t>X</m:t>
+              </m:r>
+              <m:ctrlPr>
+                <w:rPr>
+                  <w:rFonts w:ascii="Cambria Math" w:hAnsi="Cambria Math"/>
+                  <w:i/>
+                  <w:iCs/>
+                  <w:sz w:val="28"/>
+                  <w:szCs w:val="28"/>
+                  <w:lang w:val="el-GR"/>
+                </w:rPr>
+              </m:ctrlPr>
+            </m:e>
+            <m:sub>
+              <m:r>
+                <w:rPr>
+                  <w:rFonts w:ascii="Cambria Math" w:hAnsi="Cambria Math"/>
+                  <w:sz w:val="28"/>
+                  <w:szCs w:val="28"/>
+                  <w:vertAlign w:val="subscript"/>
+                  <w:lang w:val="en-GB"/>
+                </w:rPr>
+                <m:t>it</m:t>
+              </m:r>
+            </m:sub>
+          </m:sSub>
+          <m:r>
+            <w:rPr>
+              <w:rFonts w:ascii="Cambria Math" w:hAnsi="Cambria Math"/>
+              <w:sz w:val="28"/>
+              <w:szCs w:val="28"/>
+              <w:lang w:val="en-GB"/>
+            </w:rPr>
+            <m:t>+</m:t>
+          </m:r>
+          <m:r>
+            <w:rPr>
+              <w:rFonts w:ascii="Cambria Math" w:hAnsi="Cambria Math"/>
+              <w:sz w:val="28"/>
+              <w:szCs w:val="28"/>
+              <w:lang w:val="en-GB"/>
+            </w:rPr>
+            <m:t xml:space="preserve"> ... +</m:t>
+          </m:r>
+          <m:sSub>
+            <m:sSubPr>
+              <m:ctrlPr>
+                <w:rPr>
+                  <w:rFonts w:ascii="Cambria Math" w:hAnsi="Cambria Math"/>
+                  <w:i/>
+                  <w:iCs/>
+                  <w:sz w:val="28"/>
+                  <w:szCs w:val="28"/>
+                  <w:lang w:val="el-GR"/>
+                </w:rPr>
+              </m:ctrlPr>
+            </m:sSubPr>
+            <m:e>
+              <m:r>
+                <w:rPr>
+                  <w:rFonts w:ascii="Cambria Math" w:hAnsi="Cambria Math"/>
+                  <w:sz w:val="28"/>
+                  <w:szCs w:val="28"/>
+                  <w:lang w:val="el-GR"/>
+                </w:rPr>
+                <m:t>μ</m:t>
+              </m:r>
+              <m:ctrlPr>
+                <w:rPr>
+                  <w:rFonts w:ascii="Cambria Math" w:hAnsi="Cambria Math"/>
+                  <w:i/>
+                  <w:iCs/>
+                  <w:sz w:val="28"/>
+                  <w:szCs w:val="28"/>
+                  <w:lang w:val="en-GB"/>
+                </w:rPr>
+              </m:ctrlPr>
+            </m:e>
+            <m:sub>
+              <m:r>
+                <w:rPr>
+                  <w:rFonts w:ascii="Cambria Math" w:hAnsi="Cambria Math"/>
+                  <w:sz w:val="28"/>
+                  <w:szCs w:val="28"/>
+                  <w:vertAlign w:val="subscript"/>
+                  <w:lang w:val="en-GB"/>
+                </w:rPr>
+                <m:t>i</m:t>
+              </m:r>
+            </m:sub>
+          </m:sSub>
+          <m:r>
+            <w:rPr>
+              <w:rFonts w:ascii="Cambria Math" w:hAnsi="Cambria Math"/>
+              <w:sz w:val="28"/>
+              <w:szCs w:val="28"/>
+              <w:lang w:val="en-GB"/>
+            </w:rPr>
+            <m:t>+</m:t>
+          </m:r>
+          <m:sSub>
+            <m:sSubPr>
+              <m:ctrlPr>
+                <w:rPr>
+                  <w:rFonts w:ascii="Cambria Math" w:hAnsi="Cambria Math"/>
+                  <w:i/>
+                  <w:iCs/>
+                  <w:sz w:val="28"/>
+                  <w:szCs w:val="28"/>
+                  <w:lang w:val="el-GR"/>
+                </w:rPr>
+              </m:ctrlPr>
+            </m:sSubPr>
+            <m:e>
+              <m:r>
+                <w:rPr>
+                  <w:rFonts w:ascii="Cambria Math" w:hAnsi="Cambria Math"/>
+                  <w:sz w:val="28"/>
+                  <w:szCs w:val="28"/>
+                  <w:lang w:val="el-GR"/>
+                </w:rPr>
+                <m:t>λ</m:t>
+              </m:r>
+              <m:ctrlPr>
+                <w:rPr>
+                  <w:rFonts w:ascii="Cambria Math" w:hAnsi="Cambria Math"/>
+                  <w:i/>
+                  <w:iCs/>
+                  <w:sz w:val="28"/>
+                  <w:szCs w:val="28"/>
+                  <w:lang w:val="en-GB"/>
+                </w:rPr>
+              </m:ctrlPr>
+            </m:e>
+            <m:sub>
+              <m:r>
+                <w:rPr>
+                  <w:rFonts w:ascii="Cambria Math" w:hAnsi="Cambria Math"/>
+                  <w:sz w:val="28"/>
+                  <w:szCs w:val="28"/>
+                  <w:vertAlign w:val="subscript"/>
+                  <w:lang w:val="en-GB"/>
+                </w:rPr>
+                <m:t>t</m:t>
+              </m:r>
+            </m:sub>
+          </m:sSub>
+          <m:r>
+            <w:rPr>
+              <w:rFonts w:ascii="Cambria Math" w:hAnsi="Cambria Math"/>
+              <w:sz w:val="28"/>
+              <w:szCs w:val="28"/>
+              <w:lang w:val="en-GB"/>
+            </w:rPr>
+            <m:t>+</m:t>
+          </m:r>
+          <m:sSub>
+            <m:sSubPr>
+              <m:ctrlPr>
+                <w:rPr>
+                  <w:rFonts w:ascii="Cambria Math" w:hAnsi="Cambria Math"/>
+                  <w:i/>
+                  <w:iCs/>
+                  <w:sz w:val="28"/>
+                  <w:szCs w:val="28"/>
+                  <w:lang w:val="el-GR"/>
+                </w:rPr>
+              </m:ctrlPr>
+            </m:sSubPr>
+            <m:e>
+              <m:r>
+                <w:rPr>
+                  <w:rFonts w:ascii="Cambria Math" w:hAnsi="Cambria Math"/>
+                  <w:sz w:val="28"/>
+                  <w:szCs w:val="28"/>
+                  <w:lang w:val="el-GR"/>
+                </w:rPr>
+                <m:t>ϵ</m:t>
+              </m:r>
+              <m:ctrlPr>
+                <w:rPr>
+                  <w:rFonts w:ascii="Cambria Math" w:hAnsi="Cambria Math"/>
+                  <w:i/>
+                  <w:iCs/>
+                  <w:sz w:val="28"/>
+                  <w:szCs w:val="28"/>
+                  <w:lang w:val="en-GB"/>
+                </w:rPr>
+              </m:ctrlPr>
+            </m:e>
+            <m:sub>
+              <m:r>
+                <w:rPr>
+                  <w:rFonts w:ascii="Cambria Math" w:hAnsi="Cambria Math"/>
+                  <w:sz w:val="28"/>
+                  <w:szCs w:val="28"/>
+                  <w:vertAlign w:val="subscript"/>
+                  <w:lang w:val="en-GB"/>
+                </w:rPr>
+                <m:t>it</m:t>
+              </m:r>
+            </m:sub>
+          </m:sSub>
+        </m:oMath>
+      </m:oMathPara>
+    </w:p>
+    <w:p>
+      <w:pPr>
+        <w:rPr>
+          <w:sz w:val="28"/>
+          <w:szCs w:val="28"/>
+          <w:lang w:val="it-IT"/>
+        </w:rPr>
+      </w:pPr>
+    </w:p>
+    <w:p>
+      <w:r>
+        <w:t>While these features remain relatively constant within a single country over time, they exhibit significant variation across the diverse landscape of the European Union. The fixed-effects model effectively disentangles the intrinsic impact of trade union activities from the confounding influence of these immutable national traits. This approach allows for a more nuanced understanding of the relationship between trade unionism and income inequality. Furthermore, the application of the fixed-effects model is particularly adept at capturing the incremental yet meaningful changes that occur within individual countries over time. It allows for illumination of how trade unions affect income distribution within the intricate interplay of country-specific factors. This focus on within-country variation distinguishes this analysis from studies that rely on cross-sectional approaches, which may be susceptible to biases arising from pre-existing national differences. This methodological commitment to the fixed-effects model underscores a rigorous approach aimed at discerning subtle patterns in the data. By meticulously controlling for fixed effects, the analysis strives to extract causally interpretable inferences that reflect the genuine power of trade union action in influencing income distribution across the multifaceted economic terrain of the European Union.</w:t>
       </w:r>
     </w:p>
     <w:p/>
@@ -1305,6 +2018,9 @@
         <w:pStyle w:val="Heading3"/>
       </w:pPr>
       <w:r>
+        <w:rPr>
+          <w:highlight w:val="yellow"/>
+        </w:rPr>
         <w:t>Instrumental Variable</w:t>
       </w:r>
     </w:p>
@@ -1440,6 +2156,7 @@
     </w:p>
     <w:p>
       <w:r>
+        <w:lastRenderedPageBreak/>
         <w:t xml:space="preserve">The summary of this first-stage regression indicates significant coefficients, notably for Democratic Governance (with an estimated coefficient of 23.023832). This significant relationship confirms the instrumental variable's relevance in predicting Bargaining Power. The high F-statistic (198.8) and </w:t>
       </w:r>
       <w:r>
@@ -1490,104 +2207,107 @@
         <w:pStyle w:val="Heading2"/>
       </w:pPr>
       <w:r>
+        <w:t>Model Results</w:t>
+      </w:r>
+    </w:p>
+    <w:p>
+      <w:r>
+        <w:t>The fixed effects regression model with instrumental variables (IV) provides a</w:t>
+      </w:r>
+      <w:r>
+        <w:t xml:space="preserve"> more</w:t>
+      </w:r>
+      <w:r>
+        <w:t xml:space="preserve"> rigorous examination of the average treatment effect (ATE) on income inequality, as measured by the Gini Index. The IV model accounts for endogeneity and </w:t>
+      </w:r>
+      <w:r>
+        <w:t xml:space="preserve">tries to </w:t>
+      </w:r>
+      <w:r>
+        <w:t xml:space="preserve">isolate the causal impact of key </w:t>
+      </w:r>
+      <w:r>
+        <w:t>labour</w:t>
+      </w:r>
+      <w:r>
+        <w:t xml:space="preserve"> market variables.</w:t>
+      </w:r>
+    </w:p>
+    <w:p>
+      <w:r>
+        <w:t xml:space="preserve">Using 'bargain1' as a proxy for collective bargaining strength, </w:t>
+      </w:r>
+      <w:r>
+        <w:t xml:space="preserve">which is the interaction variable between Trade Union Density and Collective </w:t>
+      </w:r>
+      <w:r>
+        <w:t>Bargaining</w:t>
+      </w:r>
+      <w:r>
+        <w:t xml:space="preserve"> Coverage, </w:t>
+      </w:r>
+      <w:r>
+        <w:t xml:space="preserve">the IV model reveals a consistently negative coefficient across different model specifications, indicating a robust association between stronger collective bargaining and reduced income inequality. This suggests that </w:t>
+      </w:r>
+      <w:r>
+        <w:t>labour unions</w:t>
+      </w:r>
+      <w:r>
+        <w:t xml:space="preserve"> </w:t>
+      </w:r>
+      <w:r>
+        <w:t>serve</w:t>
+      </w:r>
+      <w:r>
+        <w:t xml:space="preserve"> as a critical channel for achieving a more equitable distribution of income.</w:t>
+      </w:r>
+      <w:r>
+        <w:t xml:space="preserve"> </w:t>
+      </w:r>
+      <w:r>
+        <w:t xml:space="preserve">Furthermore, Trade Union Density also shows a negative ATE on the Gini Index, underscoring the role of union density in promoting income equality. Higher levels of unionization </w:t>
+      </w:r>
+      <w:r>
+        <w:t xml:space="preserve">not only </w:t>
+      </w:r>
+      <w:r>
+        <w:t xml:space="preserve">correlate with a decrease in income inequality, highlighting the power of collective action in the </w:t>
+      </w:r>
+      <w:r>
+        <w:t>labour</w:t>
+      </w:r>
+      <w:r>
+        <w:t xml:space="preserve"> market.</w:t>
+      </w:r>
+    </w:p>
+    <w:p>
+      <w:r>
+        <w:t>The application of the IV model, particularly in the presence of the 'bargain1' variable, allows us to interpret these relationships as causal, rather than merely correlational. By addressing potential endogeneity through the IV approach, the results underscore the substantive role that collective bargaining and trade union density play in shaping income distribution.</w:t>
+      </w:r>
+      <w:r>
+        <w:t xml:space="preserve"> The introduction of Democratic Governance as </w:t>
+      </w:r>
+      <w:r>
+        <w:t xml:space="preserve">an </w:t>
+      </w:r>
+      <w:r>
+        <w:t xml:space="preserve">instrumental variable plays a pivotal role in </w:t>
+      </w:r>
+      <w:r>
+        <w:t>addressing</w:t>
+      </w:r>
+      <w:r>
+        <w:t xml:space="preserve"> endogeneity in the model</w:t>
+      </w:r>
+      <w:r>
+        <w:t xml:space="preserve">. </w:t>
+      </w:r>
+      <w:r>
+        <w:t xml:space="preserve">It's important to note that these relationships are </w:t>
+      </w:r>
+      <w:r>
         <w:lastRenderedPageBreak/>
-        <w:t>Model Results</w:t>
-      </w:r>
-    </w:p>
-    <w:p>
-      <w:r>
-        <w:t>The fixed effects regression model with instrumental variables (IV) provides a</w:t>
-      </w:r>
-      <w:r>
-        <w:t xml:space="preserve"> more</w:t>
-      </w:r>
-      <w:r>
-        <w:t xml:space="preserve"> rigorous examination of the average treatment effect (ATE) on income inequality, as measured by the Gini Index. The IV model accounts for endogeneity and </w:t>
-      </w:r>
-      <w:r>
-        <w:t xml:space="preserve">tries to </w:t>
-      </w:r>
-      <w:r>
-        <w:t xml:space="preserve">isolate the causal impact of key </w:t>
-      </w:r>
-      <w:r>
-        <w:t>labour</w:t>
-      </w:r>
-      <w:r>
-        <w:t xml:space="preserve"> market variables.</w:t>
-      </w:r>
-    </w:p>
-    <w:p>
-      <w:r>
-        <w:t xml:space="preserve">Using 'bargain1' as a proxy for collective bargaining strength, </w:t>
-      </w:r>
-      <w:r>
-        <w:t xml:space="preserve">which is the interaction variable between Trade Union Density and Collective </w:t>
-      </w:r>
-      <w:r>
-        <w:t>Bargaining</w:t>
-      </w:r>
-      <w:r>
-        <w:t xml:space="preserve"> Coverage, </w:t>
-      </w:r>
-      <w:r>
-        <w:t xml:space="preserve">the IV model reveals a consistently negative coefficient across different model specifications, indicating a robust association between stronger collective bargaining and reduced income inequality. This suggests that </w:t>
-      </w:r>
-      <w:r>
-        <w:t>labour unions</w:t>
-      </w:r>
-      <w:r>
-        <w:t xml:space="preserve"> </w:t>
-      </w:r>
-      <w:r>
-        <w:t>serve</w:t>
-      </w:r>
-      <w:r>
-        <w:t xml:space="preserve"> as a critical channel for achieving a more equitable distribution of income.</w:t>
-      </w:r>
-      <w:r>
-        <w:t xml:space="preserve"> </w:t>
-      </w:r>
-      <w:r>
-        <w:t xml:space="preserve">Furthermore, Trade Union Density also shows a negative ATE on the Gini Index, underscoring the role of union density in promoting income equality. Higher levels of unionization </w:t>
-      </w:r>
-      <w:r>
-        <w:t xml:space="preserve">not only </w:t>
-      </w:r>
-      <w:r>
-        <w:t xml:space="preserve">correlate with a decrease in income inequality, highlighting the power of collective action in the </w:t>
-      </w:r>
-      <w:r>
-        <w:t>labour</w:t>
-      </w:r>
-      <w:r>
-        <w:t xml:space="preserve"> market.</w:t>
-      </w:r>
-    </w:p>
-    <w:p>
-      <w:r>
-        <w:t>The application of the IV model, particularly in the presence of the 'bargain1' variable, allows us to interpret these relationships as causal, rather than merely correlational. By addressing potential endogeneity through the IV approach, the results underscore the substantive role that collective bargaining and trade union density play in shaping income distribution.</w:t>
-      </w:r>
-      <w:r>
-        <w:t xml:space="preserve"> The introduction of Democratic Governance as </w:t>
-      </w:r>
-      <w:r>
-        <w:t xml:space="preserve">an </w:t>
-      </w:r>
-      <w:r>
-        <w:t xml:space="preserve">instrumental variable plays a pivotal role in </w:t>
-      </w:r>
-      <w:r>
-        <w:t>addressing</w:t>
-      </w:r>
-      <w:r>
-        <w:t xml:space="preserve"> endogeneity in the model</w:t>
-      </w:r>
-      <w:r>
-        <w:t xml:space="preserve">. </w:t>
-      </w:r>
-      <w:r>
-        <w:t>It's important to note that these relationships are interpreted causally due to the use of instrumental variables, which helps to control for endogeneity. This implies that the observed relationships are less likely to be influenced by omitted variable bias or reverse causality.</w:t>
+        <w:t>interpreted causally due to the use of instrumental variables, which helps to control for endogeneity. This implies that the observed relationships are less likely to be influenced by omitted variable bias or reverse causality.</w:t>
       </w:r>
       <w:r>
         <w:rPr>
@@ -1628,240 +2348,214 @@
         <w:pStyle w:val="Heading2"/>
       </w:pPr>
       <w:r>
+        <w:t>Fixed Effect results</w:t>
+      </w:r>
+    </w:p>
+    <w:p>
+      <w:pPr>
+        <w:pStyle w:val="Heading2"/>
+      </w:pPr>
+      <w:r>
+        <w:t>Fixed Effect with Instrumental Variable</w:t>
+      </w:r>
+    </w:p>
+    <w:p>
+      <w:pPr>
+        <w:pStyle w:val="Heading2"/>
+      </w:pPr>
+      <w:r>
+        <w:t>Policy Implication</w:t>
+      </w:r>
+    </w:p>
+    <w:p>
+      <w:r>
+        <w:t xml:space="preserve">The empirical findings from the regression analysis have significant policy implications. The demonstrated negative relationship between collective bargaining, trade union density, and the Gini Index suggests that strengthening </w:t>
+      </w:r>
+      <w:r>
+        <w:t>labour</w:t>
+      </w:r>
+      <w:r>
+        <w:t xml:space="preserve"> unions and collective bargaining processes could be an effective policy lever for reducing income inequality. Governments might, therefore, consider enacting and enforcing legislation that protects the right to organize and collectively bargain, as well as policies that encourage higher union membership. Moreover, supporting a fair minimum wage could serve as a complementary policy measure to narrow income disparities further. These strategies, alongside broader collective bargaining coverage, can not only promote a more equitable income distribution but also contribute to a stable and motivated workforce, which is beneficial for the overall economy. As such, policymakers should view the empowerment of trade unions and the facilitation of collective bargaining not only as a matter of </w:t>
+      </w:r>
+      <w:r>
+        <w:t>labour</w:t>
+      </w:r>
+      <w:r>
+        <w:t xml:space="preserve"> rights but also as a central component of a comprehensive strategy to tackle economic inequality.</w:t>
+      </w:r>
+    </w:p>
+    <w:p/>
+    <w:p/>
+    <w:p>
+      <w:pPr>
+        <w:pStyle w:val="Heading2"/>
+      </w:pPr>
+      <w:r>
         <w:lastRenderedPageBreak/>
-        <w:t>Fixed Effect results</w:t>
-      </w:r>
+        <w:t>Conclusions</w:t>
+      </w:r>
+    </w:p>
+    <w:p>
+      <w:r>
+        <w:t xml:space="preserve">In conclusion, the intricate investigation into the dynamics of </w:t>
+      </w:r>
+      <w:r>
+        <w:t>labour</w:t>
+      </w:r>
+      <w:r>
+        <w:t xml:space="preserve"> unions and collective bargaining across EU countries has illuminated their profound influence on income inequality. The use of fixed effects regression models with instrumental variables provides a compelling narrative on the causal relationships inherent in the </w:t>
+      </w:r>
+      <w:r>
+        <w:t>labour</w:t>
+      </w:r>
+      <w:r>
+        <w:t xml:space="preserve"> market. The findings explicitly demonstrate that collective bargaining and trade union density play instrumental roles in shaping equitable economic outcomes, as evidenced by their significant negative impact on the Gini Index.</w:t>
+      </w:r>
+      <w:r>
+        <w:t xml:space="preserve"> </w:t>
+      </w:r>
+      <w:r>
+        <w:t>Collective bargaining strength, encapsulated in the 'bargain1' variable, emerged as a robust determinant in mitigating income inequality. Enhanced bargaining power, indicated by the ATE, is associated with a reduction in the Gini Index, suggesting that strong collective bargaining mechanisms are central to achieving income equity. The persistence of trade union density, despite the observed decline in membership, underscores the enduring importance of unions in the quest for social justice.</w:t>
+      </w:r>
+      <w:r>
+        <w:t xml:space="preserve"> </w:t>
+      </w:r>
+      <w:r>
+        <w:t xml:space="preserve">The inclusion of Democratic Governance as an instrumental variable underscores the necessity of robust democratic institutions and practices in supporting effective </w:t>
+      </w:r>
+      <w:r>
+        <w:t>labour</w:t>
+      </w:r>
+      <w:r>
+        <w:t xml:space="preserve"> representation. This factor alone has the potential to influence the very fabric </w:t>
+      </w:r>
+      <w:r>
+        <w:t>of labour</w:t>
+      </w:r>
+      <w:r>
+        <w:t xml:space="preserve"> dynamics, as it encapsulates the degree to which citizens can engage in the </w:t>
+      </w:r>
+      <w:r>
+        <w:t>socioeconomic</w:t>
+      </w:r>
+      <w:r>
+        <w:t xml:space="preserve"> decisions that affect their lives.</w:t>
+      </w:r>
+      <w:r>
+        <w:t xml:space="preserve"> </w:t>
+      </w:r>
+      <w:r>
+        <w:t xml:space="preserve">From a policy perspective, these insights stress the importance of supporting and strengthening </w:t>
+      </w:r>
+      <w:r>
+        <w:t>labour unions</w:t>
+      </w:r>
+      <w:r>
+        <w:t xml:space="preserve"> and collective bargaining frameworks. This support could take the form of </w:t>
+      </w:r>
+      <w:r>
+        <w:t>favourable</w:t>
+      </w:r>
+      <w:r>
+        <w:t xml:space="preserve"> legislation, incentives for union membership, and initiatives that foster collective bargaining, especially in the face of a changing </w:t>
+      </w:r>
+      <w:r>
+        <w:t>labour</w:t>
+      </w:r>
+      <w:r>
+        <w:t xml:space="preserve"> market landscape. Such measures not only address immediate economic disparities but also fortify the foundations for a resilient and inclusive economy.</w:t>
+      </w:r>
+      <w:r>
+        <w:t xml:space="preserve"> </w:t>
+      </w:r>
+      <w:r>
+        <w:t xml:space="preserve">This study contributes to the ongoing discourse on </w:t>
+      </w:r>
+      <w:r>
+        <w:t>labour</w:t>
+      </w:r>
+      <w:r>
+        <w:t xml:space="preserve"> economics and social equity by providing empirical evidence of the mechanisms through which collective bargaining and trade union density can influence income distribution. As we navigate the complexities of a globalized economy, it becomes increasingly clear that the pursuit of inclusive growth must consider the pivotal role of </w:t>
+      </w:r>
+      <w:r>
+        <w:t>labour</w:t>
+      </w:r>
+      <w:r>
+        <w:t xml:space="preserve"> institutions in fostering equitable </w:t>
+      </w:r>
+      <w:r>
+        <w:t>labour</w:t>
+      </w:r>
+      <w:r>
+        <w:t xml:space="preserve"> market outcomes.</w:t>
+      </w:r>
+    </w:p>
+    <w:p>
+      <w:pPr>
+        <w:rPr>
+          <w:lang w:eastAsia="en-US"/>
+        </w:rPr>
+      </w:pPr>
+    </w:p>
+    <w:p>
+      <w:pPr>
+        <w:rPr>
+          <w:lang w:eastAsia="en-US"/>
+        </w:rPr>
+      </w:pPr>
+    </w:p>
+    <w:p>
+      <w:pPr>
+        <w:rPr>
+          <w:lang w:eastAsia="en-US"/>
+        </w:rPr>
+      </w:pPr>
+    </w:p>
+    <w:p>
+      <w:pPr>
+        <w:rPr>
+          <w:lang w:eastAsia="en-US"/>
+        </w:rPr>
+      </w:pPr>
     </w:p>
     <w:p>
       <w:pPr>
         <w:pStyle w:val="Heading2"/>
       </w:pPr>
       <w:r>
-        <w:t>Fixed Effect with Instrumental Variable</w:t>
-      </w:r>
-    </w:p>
-    <w:p>
-      <w:pPr>
-        <w:pStyle w:val="Heading2"/>
-      </w:pPr>
-      <w:r>
-        <w:t>Policy Implication</w:t>
-      </w:r>
-    </w:p>
-    <w:p>
-      <w:r>
-        <w:t xml:space="preserve">The empirical findings from the regression analysis have significant policy implications. The demonstrated negative relationship between collective bargaining, trade union density, and the Gini Index suggests that strengthening </w:t>
-      </w:r>
-      <w:r>
-        <w:t>labour</w:t>
-      </w:r>
-      <w:r>
-        <w:t xml:space="preserve"> unions and collective bargaining processes could be an effective policy lever for reducing income inequality. Governments might, therefore, consider enacting and enforcing legislation that protects the right to organize and collectively bargain, as well as policies that encourage higher union membership. Moreover, supporting a fair minimum wage could serve as a complementary policy measure to narrow income disparities further. These strategies, alongside broader collective bargaining coverage, can not only promote a more equitable income distribution but also contribute to a stable and motivated workforce, which is beneficial for the overall economy. As such, policymakers should view the empowerment of trade unions and the facilitation of collective bargaining not only as a matter of </w:t>
-      </w:r>
-      <w:r>
-        <w:t>labour</w:t>
-      </w:r>
-      <w:r>
-        <w:t xml:space="preserve"> rights but also as a central component of a comprehensive strategy to tackle economic inequality.</w:t>
-      </w:r>
-    </w:p>
-    <w:p/>
-    <w:p/>
-    <w:p>
-      <w:pPr>
-        <w:pStyle w:val="Heading2"/>
-      </w:pPr>
-      <w:r>
-        <w:t>Conclusions</w:t>
-      </w:r>
-    </w:p>
-    <w:p>
-      <w:r>
-        <w:t xml:space="preserve">In conclusion, the intricate investigation into the dynamics of </w:t>
-      </w:r>
-      <w:r>
-        <w:t>labour</w:t>
-      </w:r>
-      <w:r>
-        <w:t xml:space="preserve"> unions and collective bargaining across EU countries has illuminated their profound influence on income inequality. The use of fixed effects regression models with instrumental variables provides a compelling narrative on the causal relationships inherent in the </w:t>
-      </w:r>
-      <w:r>
-        <w:t>labour</w:t>
-      </w:r>
-      <w:r>
-        <w:t xml:space="preserve"> market. The findings explicitly demonstrate that collective bargaining and trade union density play instrumental roles in shaping equitable economic outcomes, as evidenced by their significant negative impact on the Gini Index.</w:t>
-      </w:r>
-      <w:r>
-        <w:t xml:space="preserve"> </w:t>
-      </w:r>
-      <w:r>
-        <w:t>Collective bargaining strength, encapsulated in the 'bargain1' variable, emerged as a robust determinant in mitigating income inequality. Enhanced bargaining power, indicated by the ATE, is associated with a reduction in the Gini Index, suggesting that strong collective bargaining mechanisms are central to achieving income equity. The persistence of trade union density, despite the observed decline in membership, underscores the enduring importance of unions in the quest for social justice.</w:t>
-      </w:r>
-      <w:r>
-        <w:t xml:space="preserve"> </w:t>
-      </w:r>
-      <w:r>
-        <w:t xml:space="preserve">The inclusion of Democratic Governance as an instrumental variable underscores the necessity of robust democratic institutions and practices in supporting effective </w:t>
-      </w:r>
-      <w:r>
-        <w:t>labour</w:t>
-      </w:r>
-      <w:r>
-        <w:t xml:space="preserve"> representation. This factor alone has the potential to influence the very fabric </w:t>
-      </w:r>
-      <w:r>
-        <w:t>of labour</w:t>
-      </w:r>
-      <w:r>
-        <w:t xml:space="preserve"> dynamics, as it encapsulates the degree to which citizens can engage in the </w:t>
-      </w:r>
-      <w:r>
-        <w:t>socioeconomic</w:t>
-      </w:r>
-      <w:r>
-        <w:t xml:space="preserve"> decisions that affect their lives.</w:t>
-      </w:r>
-      <w:r>
-        <w:t xml:space="preserve"> </w:t>
-      </w:r>
-      <w:r>
-        <w:t xml:space="preserve">From a policy perspective, these insights stress the importance of supporting and strengthening </w:t>
-      </w:r>
-      <w:r>
-        <w:t>labour unions</w:t>
-      </w:r>
-      <w:r>
-        <w:t xml:space="preserve"> and collective bargaining frameworks. This support could take the form of </w:t>
-      </w:r>
-      <w:r>
-        <w:t>favourable</w:t>
-      </w:r>
-      <w:r>
-        <w:t xml:space="preserve"> legislation, incentives for union membership, and initiatives that foster collective bargaining, especially in the face of a changing </w:t>
-      </w:r>
-      <w:r>
-        <w:t>labour</w:t>
-      </w:r>
-      <w:r>
-        <w:t xml:space="preserve"> market landscape. Such measures not only address immediate economic disparities but also fortify the foundations for a resilient and inclusive economy.</w:t>
-      </w:r>
-      <w:r>
-        <w:t xml:space="preserve"> </w:t>
-      </w:r>
-      <w:r>
-        <w:t xml:space="preserve">This study </w:t>
-      </w:r>
-      <w:r>
-        <w:lastRenderedPageBreak/>
-        <w:t xml:space="preserve">contributes to the ongoing discourse on </w:t>
-      </w:r>
-      <w:r>
-        <w:t>labour</w:t>
-      </w:r>
-      <w:r>
-        <w:t xml:space="preserve"> economics and social equity by providing empirical evidence of the mechanisms through which collective bargaining and trade union density can influence income distribution. As we navigate the complexities of a globalized economy, it becomes increasingly clear that the pursuit of inclusive growth must consider the pivotal role of </w:t>
-      </w:r>
-      <w:r>
-        <w:t>labour</w:t>
-      </w:r>
-      <w:r>
-        <w:t xml:space="preserve"> institutions in fostering equitable </w:t>
-      </w:r>
-      <w:r>
-        <w:t>labour</w:t>
-      </w:r>
-      <w:r>
-        <w:t xml:space="preserve"> market outcomes.</w:t>
-      </w:r>
-    </w:p>
-    <w:p>
-      <w:pPr>
+        <w:t>Bibliography</w:t>
+      </w:r>
+    </w:p>
+    <w:p>
+      <w:pPr>
+        <w:pStyle w:val="Bibliography"/>
+        <w:rPr>
+          <w:lang w:val="en-GB"/>
+        </w:rPr>
+      </w:pPr>
+      <w:r>
         <w:rPr>
           <w:lang w:eastAsia="en-US"/>
         </w:rPr>
-      </w:pPr>
-    </w:p>
-    <w:p>
-      <w:pPr>
+        <w:fldChar w:fldCharType="begin"/>
+      </w:r>
+      <w:r>
         <w:rPr>
           <w:lang w:eastAsia="en-US"/>
         </w:rPr>
-      </w:pPr>
-    </w:p>
-    <w:p>
-      <w:pPr>
+        <w:instrText xml:space="preserve"> ADDIN ZOTERO_BIBL {"uncited":[],"omitted":[],"custom":[]} CSL_BIBLIOGRAPHY </w:instrText>
+      </w:r>
+      <w:r>
         <w:rPr>
           <w:lang w:eastAsia="en-US"/>
         </w:rPr>
-      </w:pPr>
-    </w:p>
-    <w:p>
-      <w:pPr>
-        <w:rPr>
-          <w:lang w:eastAsia="en-US"/>
-        </w:rPr>
-      </w:pPr>
-    </w:p>
-    <w:p>
-      <w:pPr>
-        <w:pStyle w:val="Heading2"/>
-      </w:pPr>
-      <w:r>
-        <w:t>Bibliography</w:t>
-      </w:r>
-    </w:p>
-    <w:p>
-      <w:pPr>
-        <w:pStyle w:val="Bibliography"/>
-        <w:rPr>
-          <w:lang w:val="en-GB"/>
-        </w:rPr>
-      </w:pPr>
-      <w:r>
-        <w:rPr>
-          <w:lang w:eastAsia="en-US"/>
-        </w:rPr>
-        <w:fldChar w:fldCharType="begin"/>
-      </w:r>
-      <w:r>
-        <w:rPr>
-          <w:lang w:eastAsia="en-US"/>
-        </w:rPr>
-        <w:instrText xml:space="preserve"> ADDIN ZOTERO_BIBL {"uncited":[],"omitted":[],"custom":[]} CSL_BIBLIOGRAPHY </w:instrText>
-      </w:r>
-      <w:r>
-        <w:rPr>
-          <w:lang w:eastAsia="en-US"/>
-        </w:rPr>
         <w:fldChar w:fldCharType="separate"/>
       </w:r>
-      <w:proofErr w:type="spellStart"/>
-      <w:r>
-        <w:rPr>
-          <w:lang w:val="en-GB"/>
-        </w:rPr>
-        <w:t>Bental</w:t>
-      </w:r>
-      <w:proofErr w:type="spellEnd"/>
-      <w:r>
-        <w:rPr>
-          <w:lang w:val="en-GB"/>
-        </w:rPr>
-        <w:t xml:space="preserve">, Benjamin, and Dominique </w:t>
-      </w:r>
-      <w:proofErr w:type="spellStart"/>
-      <w:r>
-        <w:rPr>
-          <w:lang w:val="en-GB"/>
-        </w:rPr>
-        <w:t>Demougin</w:t>
-      </w:r>
-      <w:proofErr w:type="spellEnd"/>
-      <w:r>
-        <w:rPr>
-          <w:lang w:val="en-GB"/>
-        </w:rPr>
-        <w:t xml:space="preserve">. 2010. “Declining Labor Shares and Bargaining Power: An Institutional Explanation.” </w:t>
+      <w:r>
+        <w:rPr>
+          <w:lang w:val="en-GB"/>
+        </w:rPr>
+        <w:t xml:space="preserve">Addison, John T., and Barry T. Hirsch. 1989. “Union Effects on Productivity, Profits, and Growth: Has the Long Run Arrived?” </w:t>
       </w:r>
       <w:r>
         <w:rPr>
@@ -1869,13 +2563,13 @@
           <w:iCs/>
           <w:lang w:val="en-GB"/>
         </w:rPr>
-        <w:t>Journal of Macroeconomics</w:t>
-      </w:r>
-      <w:r>
-        <w:rPr>
-          <w:lang w:val="en-GB"/>
-        </w:rPr>
-        <w:t xml:space="preserve"> 32 (1): 443–56. https://doi.org/10.1016/j.jmacro.2009.09.005.</w:t>
+        <w:t>Journal of Labor Economics</w:t>
+      </w:r>
+      <w:r>
+        <w:rPr>
+          <w:lang w:val="en-GB"/>
+        </w:rPr>
+        <w:t xml:space="preserve"> 7 (1): 72–105. https://doi.org/10.1086/298199.</w:t>
       </w:r>
     </w:p>
     <w:p>
@@ -1885,33 +2579,33 @@
           <w:lang w:val="en-GB"/>
         </w:rPr>
       </w:pPr>
-      <w:r>
-        <w:rPr>
-          <w:lang w:val="en-GB"/>
-        </w:rPr>
-        <w:t>“Civil Society Participation Index, 2022.” n.d. Accessed April 3, 2024. https://ourworldindata.org/grapher/civil-society-participation-index.</w:t>
-      </w:r>
-    </w:p>
-    <w:p>
-      <w:pPr>
-        <w:pStyle w:val="Bibliography"/>
-        <w:rPr>
-          <w:lang w:val="en-GB"/>
-        </w:rPr>
-      </w:pPr>
       <w:proofErr w:type="spellStart"/>
       <w:r>
         <w:rPr>
           <w:lang w:val="en-GB"/>
         </w:rPr>
-        <w:t>Engeman</w:t>
+        <w:t>Bental</w:t>
       </w:r>
       <w:proofErr w:type="spellEnd"/>
       <w:r>
         <w:rPr>
           <w:lang w:val="en-GB"/>
         </w:rPr>
-        <w:t xml:space="preserve">, Cassandra. 2021. “When Do Unions Matter to Social Policy? Organized Labor and Leave Legislation in US States.” </w:t>
+        <w:t xml:space="preserve">, Benjamin, and Dominique </w:t>
+      </w:r>
+      <w:proofErr w:type="spellStart"/>
+      <w:r>
+        <w:rPr>
+          <w:lang w:val="en-GB"/>
+        </w:rPr>
+        <w:t>Demougin</w:t>
+      </w:r>
+      <w:proofErr w:type="spellEnd"/>
+      <w:r>
+        <w:rPr>
+          <w:lang w:val="en-GB"/>
+        </w:rPr>
+        <w:t xml:space="preserve">. 2010. “Declining Labor Shares and Bargaining Power: An Institutional Explanation.” </w:t>
       </w:r>
       <w:r>
         <w:rPr>
@@ -1919,13 +2613,13 @@
           <w:iCs/>
           <w:lang w:val="en-GB"/>
         </w:rPr>
-        <w:t>Social Forces</w:t>
-      </w:r>
-      <w:r>
-        <w:rPr>
-          <w:lang w:val="en-GB"/>
-        </w:rPr>
-        <w:t xml:space="preserve"> 99 (4): 1745–71. https://doi.org/10.1093/sf/soaa074.</w:t>
+        <w:t>Journal of Macroeconomics</w:t>
+      </w:r>
+      <w:r>
+        <w:rPr>
+          <w:lang w:val="en-GB"/>
+        </w:rPr>
+        <w:t xml:space="preserve"> 32 (1): 443–56. https://doi.org/10.1016/j.jmacro.2009.09.005.</w:t>
       </w:r>
     </w:p>
     <w:p>
@@ -1935,153 +2629,34 @@
           <w:lang w:val="en-GB"/>
         </w:rPr>
       </w:pPr>
+      <w:r>
+        <w:rPr>
+          <w:lang w:val="en-GB"/>
+        </w:rPr>
+        <w:t>“Civil Society Participation Index, 2022.” n.d. Accessed April 3, 2024. https://ourworldindata.org/grapher/civil-society-participation-index.</w:t>
+      </w:r>
+    </w:p>
+    <w:p>
+      <w:pPr>
+        <w:pStyle w:val="Bibliography"/>
+        <w:rPr>
+          <w:lang w:val="en-GB"/>
+        </w:rPr>
+      </w:pPr>
       <w:proofErr w:type="spellStart"/>
       <w:r>
         <w:rPr>
           <w:lang w:val="en-GB"/>
         </w:rPr>
-        <w:t>EuroFound</w:t>
+        <w:lastRenderedPageBreak/>
+        <w:t>Engeman</w:t>
       </w:r>
       <w:proofErr w:type="spellEnd"/>
       <w:r>
         <w:rPr>
           <w:lang w:val="en-GB"/>
         </w:rPr>
-        <w:t xml:space="preserve">. 2019. “European Foundation for the Improvement of Living and Working Conditions.” </w:t>
-      </w:r>
-      <w:proofErr w:type="spellStart"/>
-      <w:r>
-        <w:rPr>
-          <w:lang w:val="en-GB"/>
-        </w:rPr>
-        <w:t>Eurofound.Eu</w:t>
-      </w:r>
-      <w:proofErr w:type="spellEnd"/>
-      <w:r>
-        <w:rPr>
-          <w:lang w:val="en-GB"/>
-        </w:rPr>
-        <w:t>. December 3, 2019. https://www.eurofound.europa.eu/en/european-industrial-relations-dictionary/trade-union-density.</w:t>
-      </w:r>
-    </w:p>
-    <w:p>
-      <w:pPr>
-        <w:pStyle w:val="Bibliography"/>
-        <w:rPr>
-          <w:lang w:val="en-GB"/>
-        </w:rPr>
-      </w:pPr>
-      <w:r>
-        <w:rPr>
-          <w:lang w:val="en-GB"/>
-        </w:rPr>
-        <w:t xml:space="preserve">———. 2022. “Collective Bargaining Coverage | European Foundation for the Improvement of Living and Working Conditions.” </w:t>
-      </w:r>
-      <w:proofErr w:type="spellStart"/>
-      <w:r>
-        <w:rPr>
-          <w:lang w:val="en-GB"/>
-        </w:rPr>
-        <w:t>Eurofound.Eu</w:t>
-      </w:r>
-      <w:proofErr w:type="spellEnd"/>
-      <w:r>
-        <w:rPr>
-          <w:lang w:val="en-GB"/>
-        </w:rPr>
-        <w:t>. December 15, 2022. https://www.eurofound.europa.eu/en/european-industrial-relations-dictionary/collective-bargaining-coverage.</w:t>
-      </w:r>
-    </w:p>
-    <w:p>
-      <w:pPr>
-        <w:pStyle w:val="Bibliography"/>
-        <w:rPr>
-          <w:lang w:val="en-GB"/>
-        </w:rPr>
-      </w:pPr>
-      <w:r>
-        <w:rPr>
-          <w:lang w:val="en-GB"/>
-        </w:rPr>
-        <w:t>George W. Angell. 1974. “Some Suggested Advantages and Disadvantages of Collective Bargaining.” https://eric.ed.gov/?id=ED097821.</w:t>
-      </w:r>
-    </w:p>
-    <w:p>
-      <w:pPr>
-        <w:pStyle w:val="Bibliography"/>
-        <w:rPr>
-          <w:lang w:val="en-GB"/>
-        </w:rPr>
-      </w:pPr>
-      <w:r>
-        <w:rPr>
-          <w:lang w:val="en-GB"/>
-        </w:rPr>
-        <w:t>ILO. 2015. “Joint Effects of Minimum Wages and Collective Bargaining.” Document. December 3, 2015. https://www.ilo.org/global/topics/wages/minimum-wages/monitoring/WCMS_438883/lang--en/index.htm.</w:t>
-      </w:r>
-    </w:p>
-    <w:p>
-      <w:pPr>
-        <w:pStyle w:val="Bibliography"/>
-        <w:rPr>
-          <w:lang w:val="en-GB"/>
-        </w:rPr>
-      </w:pPr>
-      <w:r>
-        <w:rPr>
-          <w:lang w:val="en-GB"/>
-        </w:rPr>
-        <w:t xml:space="preserve">“Inequality - Income Inequality - OECD Data.” n.d. </w:t>
-      </w:r>
-      <w:proofErr w:type="spellStart"/>
-      <w:r>
-        <w:rPr>
-          <w:lang w:val="en-GB"/>
-        </w:rPr>
-        <w:t>theOECD</w:t>
-      </w:r>
-      <w:proofErr w:type="spellEnd"/>
-      <w:r>
-        <w:rPr>
-          <w:lang w:val="en-GB"/>
-        </w:rPr>
-        <w:t>. Accessed April 2, 2024. http://data.oecd.org/inequality/income-inequality.htm.</w:t>
-      </w:r>
-    </w:p>
-    <w:p>
-      <w:pPr>
-        <w:pStyle w:val="Bibliography"/>
-        <w:rPr>
-          <w:lang w:val="en-GB"/>
-        </w:rPr>
-      </w:pPr>
-      <w:proofErr w:type="spellStart"/>
-      <w:r>
-        <w:rPr>
-          <w:lang w:val="en-GB"/>
-        </w:rPr>
-        <w:t>Onaran</w:t>
-      </w:r>
-      <w:proofErr w:type="spellEnd"/>
-      <w:r>
-        <w:rPr>
-          <w:lang w:val="en-GB"/>
-        </w:rPr>
-        <w:t xml:space="preserve">, Özlem, and Alexander </w:t>
-      </w:r>
-      <w:proofErr w:type="spellStart"/>
-      <w:r>
-        <w:rPr>
-          <w:lang w:val="en-GB"/>
-        </w:rPr>
-        <w:t>Guschanski</w:t>
-      </w:r>
-      <w:proofErr w:type="spellEnd"/>
-      <w:r>
-        <w:rPr>
-          <w:lang w:val="en-GB"/>
-        </w:rPr>
-        <w:t xml:space="preserve">. 2018. “What Drives the Four Decades-Long Decline in Labour’s Share of Income?” </w:t>
+        <w:t xml:space="preserve">, Cassandra. 2021. “When Do Unions Matter to Social Policy? Organized Labor and Leave Legislation in US States.” </w:t>
       </w:r>
       <w:r>
         <w:rPr>
@@ -2089,6 +2664,260 @@
           <w:iCs/>
           <w:lang w:val="en-GB"/>
         </w:rPr>
+        <w:t>Social Forces</w:t>
+      </w:r>
+      <w:r>
+        <w:rPr>
+          <w:lang w:val="en-GB"/>
+        </w:rPr>
+        <w:t xml:space="preserve"> 99 (4): 1745–71. https://doi.org/10.1093/sf/soaa074.</w:t>
+      </w:r>
+    </w:p>
+    <w:p>
+      <w:pPr>
+        <w:pStyle w:val="Bibliography"/>
+        <w:rPr>
+          <w:lang w:val="en-GB"/>
+        </w:rPr>
+      </w:pPr>
+      <w:proofErr w:type="spellStart"/>
+      <w:r>
+        <w:rPr>
+          <w:lang w:val="en-GB"/>
+        </w:rPr>
+        <w:t>EuroFound</w:t>
+      </w:r>
+      <w:proofErr w:type="spellEnd"/>
+      <w:r>
+        <w:rPr>
+          <w:lang w:val="en-GB"/>
+        </w:rPr>
+        <w:t xml:space="preserve">. 2019. “European Foundation for the Improvement of Living and Working Conditions.” </w:t>
+      </w:r>
+      <w:proofErr w:type="spellStart"/>
+      <w:r>
+        <w:rPr>
+          <w:lang w:val="en-GB"/>
+        </w:rPr>
+        <w:t>Eurofound.Eu</w:t>
+      </w:r>
+      <w:proofErr w:type="spellEnd"/>
+      <w:r>
+        <w:rPr>
+          <w:lang w:val="en-GB"/>
+        </w:rPr>
+        <w:t>. December 3, 2019. https://www.eurofound.europa.eu/en/european-industrial-relations-dictionary/trade-union-density.</w:t>
+      </w:r>
+    </w:p>
+    <w:p>
+      <w:pPr>
+        <w:pStyle w:val="Bibliography"/>
+        <w:rPr>
+          <w:lang w:val="en-GB"/>
+        </w:rPr>
+      </w:pPr>
+      <w:r>
+        <w:rPr>
+          <w:lang w:val="en-GB"/>
+        </w:rPr>
+        <w:t xml:space="preserve">———. 2022. “Collective Bargaining Coverage | European Foundation for the Improvement of Living and Working Conditions.” </w:t>
+      </w:r>
+      <w:proofErr w:type="spellStart"/>
+      <w:r>
+        <w:rPr>
+          <w:lang w:val="en-GB"/>
+        </w:rPr>
+        <w:t>Eurofound.Eu</w:t>
+      </w:r>
+      <w:proofErr w:type="spellEnd"/>
+      <w:r>
+        <w:rPr>
+          <w:lang w:val="en-GB"/>
+        </w:rPr>
+        <w:t>. December 15, 2022. https://www.eurofound.europa.eu/en/european-industrial-relations-dictionary/collective-bargaining-coverage.</w:t>
+      </w:r>
+    </w:p>
+    <w:p>
+      <w:pPr>
+        <w:pStyle w:val="Bibliography"/>
+        <w:rPr>
+          <w:lang w:val="en-GB"/>
+        </w:rPr>
+      </w:pPr>
+      <w:r>
+        <w:rPr>
+          <w:lang w:val="en-GB"/>
+        </w:rPr>
+        <w:t>George W. Angell. 1974. “Some Suggested Advantages and Disadvantages of Collective Bargaining.” https://eric.ed.gov/?id=ED097821.</w:t>
+      </w:r>
+    </w:p>
+    <w:p>
+      <w:pPr>
+        <w:pStyle w:val="Bibliography"/>
+        <w:rPr>
+          <w:lang w:val="en-GB"/>
+        </w:rPr>
+      </w:pPr>
+      <w:r>
+        <w:rPr>
+          <w:lang w:val="en-GB"/>
+        </w:rPr>
+        <w:t>ILO. 2015. “Joint Effects of Minimum Wages and Collective Bargaining.” Document. December 3, 2015. https://www.ilo.org/global/topics/wages/minimum-wages/monitoring/WCMS_438883/lang--en/index.htm.</w:t>
+      </w:r>
+    </w:p>
+    <w:p>
+      <w:pPr>
+        <w:pStyle w:val="Bibliography"/>
+        <w:rPr>
+          <w:lang w:val="en-GB"/>
+        </w:rPr>
+      </w:pPr>
+      <w:r>
+        <w:rPr>
+          <w:lang w:val="en-GB"/>
+        </w:rPr>
+        <w:t xml:space="preserve">“Inequality - Income Inequality - OECD Data.” n.d. </w:t>
+      </w:r>
+      <w:proofErr w:type="spellStart"/>
+      <w:r>
+        <w:rPr>
+          <w:lang w:val="en-GB"/>
+        </w:rPr>
+        <w:t>theOECD</w:t>
+      </w:r>
+      <w:proofErr w:type="spellEnd"/>
+      <w:r>
+        <w:rPr>
+          <w:lang w:val="en-GB"/>
+        </w:rPr>
+        <w:t>. Accessed April 2, 2024. http://data.oecd.org/inequality/income-inequality.htm.</w:t>
+      </w:r>
+    </w:p>
+    <w:p>
+      <w:pPr>
+        <w:pStyle w:val="Bibliography"/>
+        <w:rPr>
+          <w:lang w:val="it-IT"/>
+        </w:rPr>
+      </w:pPr>
+      <w:proofErr w:type="spellStart"/>
+      <w:r>
+        <w:rPr>
+          <w:lang w:val="en-GB"/>
+        </w:rPr>
+        <w:t>Jelle</w:t>
+      </w:r>
+      <w:proofErr w:type="spellEnd"/>
+      <w:r>
+        <w:rPr>
+          <w:lang w:val="en-GB"/>
+        </w:rPr>
+        <w:t xml:space="preserve"> Visser. 2019. “Trade Unions in the Balance.” </w:t>
+      </w:r>
+      <w:r>
+        <w:rPr>
+          <w:lang w:val="it-IT"/>
+        </w:rPr>
+        <w:t>ILO.org. ILO. https://webapps.ilo.org/wcmsp5/groups/public/---</w:t>
+      </w:r>
+      <w:proofErr w:type="spellStart"/>
+      <w:r>
+        <w:rPr>
+          <w:lang w:val="it-IT"/>
+        </w:rPr>
+        <w:t>ed_dialogue</w:t>
+      </w:r>
+      <w:proofErr w:type="spellEnd"/>
+      <w:r>
+        <w:rPr>
+          <w:lang w:val="it-IT"/>
+        </w:rPr>
+        <w:t>/---</w:t>
+      </w:r>
+      <w:proofErr w:type="spellStart"/>
+      <w:r>
+        <w:rPr>
+          <w:lang w:val="it-IT"/>
+        </w:rPr>
+        <w:t>actrav</w:t>
+      </w:r>
+      <w:proofErr w:type="spellEnd"/>
+      <w:r>
+        <w:rPr>
+          <w:lang w:val="it-IT"/>
+        </w:rPr>
+        <w:t>/</w:t>
+      </w:r>
+      <w:proofErr w:type="spellStart"/>
+      <w:r>
+        <w:rPr>
+          <w:lang w:val="it-IT"/>
+        </w:rPr>
+        <w:t>documents</w:t>
+      </w:r>
+      <w:proofErr w:type="spellEnd"/>
+      <w:r>
+        <w:rPr>
+          <w:lang w:val="it-IT"/>
+        </w:rPr>
+        <w:t>/</w:t>
+      </w:r>
+      <w:proofErr w:type="spellStart"/>
+      <w:r>
+        <w:rPr>
+          <w:lang w:val="it-IT"/>
+        </w:rPr>
+        <w:t>publication</w:t>
+      </w:r>
+      <w:proofErr w:type="spellEnd"/>
+      <w:r>
+        <w:rPr>
+          <w:lang w:val="it-IT"/>
+        </w:rPr>
+        <w:t>/wcms_722482.pdf.</w:t>
+      </w:r>
+    </w:p>
+    <w:p>
+      <w:pPr>
+        <w:pStyle w:val="Bibliography"/>
+        <w:rPr>
+          <w:lang w:val="en-GB"/>
+        </w:rPr>
+      </w:pPr>
+      <w:proofErr w:type="spellStart"/>
+      <w:r>
+        <w:rPr>
+          <w:lang w:val="en-GB"/>
+        </w:rPr>
+        <w:t>Onaran</w:t>
+      </w:r>
+      <w:proofErr w:type="spellEnd"/>
+      <w:r>
+        <w:rPr>
+          <w:lang w:val="en-GB"/>
+        </w:rPr>
+        <w:t xml:space="preserve">, Özlem, and Alexander </w:t>
+      </w:r>
+      <w:proofErr w:type="spellStart"/>
+      <w:r>
+        <w:rPr>
+          <w:lang w:val="en-GB"/>
+        </w:rPr>
+        <w:t>Guschanski</w:t>
+      </w:r>
+      <w:proofErr w:type="spellEnd"/>
+      <w:r>
+        <w:rPr>
+          <w:lang w:val="en-GB"/>
+        </w:rPr>
+        <w:t xml:space="preserve">. 2018. “What Drives the Four Decades-Long Decline in Labour’s Share of Income?” </w:t>
+      </w:r>
+      <w:r>
+        <w:rPr>
+          <w:i/>
+          <w:iCs/>
+          <w:lang w:val="en-GB"/>
+        </w:rPr>
         <w:t>Greenwich Papers in Political Economy</w:t>
       </w:r>
       <w:r>
@@ -2110,34 +2939,6 @@
           <w:lang w:val="en-GB"/>
         </w:rPr>
         <w:t xml:space="preserve"> March. https://ideas.repec.org//p/gpe/wpaper/19372.html.</w:t>
-      </w:r>
-    </w:p>
-    <w:p>
-      <w:pPr>
-        <w:pStyle w:val="Bibliography"/>
-        <w:rPr>
-          <w:lang w:val="en-GB"/>
-        </w:rPr>
-      </w:pPr>
-      <w:r>
-        <w:rPr>
-          <w:lang w:val="en-GB"/>
-        </w:rPr>
-        <w:t xml:space="preserve">“Rule of Law Index, 1990 to 2022.” n.d. Accessed April 3, 2024. </w:t>
-      </w:r>
-      <w:proofErr w:type="gramStart"/>
-      <w:r>
-        <w:rPr>
-          <w:lang w:val="en-GB"/>
-        </w:rPr>
-        <w:t>https://ourworldindata.org/grapher/rule-of-law-index?tab=chart&amp;time=1990..</w:t>
-      </w:r>
-      <w:proofErr w:type="gramEnd"/>
-      <w:r>
-        <w:rPr>
-          <w:lang w:val="en-GB"/>
-        </w:rPr>
-        <w:t>latest.</w:t>
       </w:r>
     </w:p>
     <w:p>
@@ -2211,6 +3012,99 @@
     </w:sectPr>
   </w:body>
 </w:document>
+</file>
+
+<file path=word/endnotes.xml><?xml version="1.0" encoding="utf-8"?>
+<w:endnotes xmlns:wpc="http://schemas.microsoft.com/office/word/2010/wordprocessingCanvas" xmlns:cx="http://schemas.microsoft.com/office/drawing/2014/chartex" xmlns:cx1="http://schemas.microsoft.com/office/drawing/2015/9/8/chartex" xmlns:cx2="http://schemas.microsoft.com/office/drawing/2015/10/21/chartex" xmlns:cx3="http://schemas.microsoft.com/office/drawing/2016/5/9/chartex" xmlns:cx4="http://schemas.microsoft.com/office/drawing/2016/5/10/chartex" xmlns:cx5="http://schemas.microsoft.com/office/drawing/2016/5/11/chartex" xmlns:cx6="http://schemas.microsoft.com/office/drawing/2016/5/12/chartex" xmlns:cx7="http://schemas.microsoft.com/office/drawing/2016/5/13/chartex" xmlns:cx8="http://schemas.microsoft.com/office/drawing/2016/5/14/chartex" xmlns:mc="http://schemas.openxmlformats.org/markup-compatibility/2006" xmlns:aink="http://schemas.microsoft.com/office/drawing/2016/ink" xmlns:am3d="http://schemas.microsoft.com/office/drawing/2017/model3d" xmlns:o="urn:schemas-microsoft-com:office:office" xmlns:oel="http://schemas.microsoft.com/office/2019/extlst" xmlns:r="http://schemas.openxmlformats.org/officeDocument/2006/relationships" xmlns:m="http://schemas.openxmlformats.org/officeDocument/2006/math" xmlns:v="urn:schemas-microsoft-com:vml" xmlns:wp14="http://schemas.microsoft.com/office/word/2010/wordprocessingDrawing" xmlns:wp="http://schemas.openxmlformats.org/drawingml/2006/wordprocessingDrawing" xmlns:w10="urn:schemas-microsoft-com:office:word" xmlns:w="http://schemas.openxmlformats.org/wordprocessingml/2006/main" xmlns:w14="http://schemas.microsoft.com/office/word/2010/wordml" xmlns:w15="http://schemas.microsoft.com/office/word/2012/wordml" xmlns:w16cex="http://schemas.microsoft.com/office/word/2018/wordml/cex" xmlns:w16cid="http://schemas.microsoft.com/office/word/2016/wordml/cid" xmlns:w16="http://schemas.microsoft.com/office/word/2018/wordml" xmlns:w16sdtdh="http://schemas.microsoft.com/office/word/2020/wordml/sdtdatahash" xmlns:w16se="http://schemas.microsoft.com/office/word/2015/wordml/symex" xmlns:wpg="http://schemas.microsoft.com/office/word/2010/wordprocessingGroup" xmlns:wpi="http://schemas.microsoft.com/office/word/2010/wordprocessingInk" xmlns:wne="http://schemas.microsoft.com/office/word/2006/wordml" xmlns:wps="http://schemas.microsoft.com/office/word/2010/wordprocessingShape" mc:Ignorable="w14 w15 w16se w16cid w16 w16cex w16sdtdh wp14">
+  <w:endnote w:type="separator" w:id="-1">
+    <w:p>
+      <w:pPr>
+        <w:spacing w:line="240" w:lineRule="auto"/>
+      </w:pPr>
+      <w:r>
+        <w:separator/>
+      </w:r>
+    </w:p>
+  </w:endnote>
+  <w:endnote w:type="continuationSeparator" w:id="0">
+    <w:p>
+      <w:pPr>
+        <w:spacing w:line="240" w:lineRule="auto"/>
+      </w:pPr>
+      <w:r>
+        <w:continuationSeparator/>
+      </w:r>
+    </w:p>
+  </w:endnote>
+</w:endnotes>
+</file>
+
+<file path=word/footnotes.xml><?xml version="1.0" encoding="utf-8"?>
+<w:footnotes xmlns:wpc="http://schemas.microsoft.com/office/word/2010/wordprocessingCanvas" xmlns:cx="http://schemas.microsoft.com/office/drawing/2014/chartex" xmlns:cx1="http://schemas.microsoft.com/office/drawing/2015/9/8/chartex" xmlns:cx2="http://schemas.microsoft.com/office/drawing/2015/10/21/chartex" xmlns:cx3="http://schemas.microsoft.com/office/drawing/2016/5/9/chartex" xmlns:cx4="http://schemas.microsoft.com/office/drawing/2016/5/10/chartex" xmlns:cx5="http://schemas.microsoft.com/office/drawing/2016/5/11/chartex" xmlns:cx6="http://schemas.microsoft.com/office/drawing/2016/5/12/chartex" xmlns:cx7="http://schemas.microsoft.com/office/drawing/2016/5/13/chartex" xmlns:cx8="http://schemas.microsoft.com/office/drawing/2016/5/14/chartex" xmlns:mc="http://schemas.openxmlformats.org/markup-compatibility/2006" xmlns:aink="http://schemas.microsoft.com/office/drawing/2016/ink" xmlns:am3d="http://schemas.microsoft.com/office/drawing/2017/model3d" xmlns:o="urn:schemas-microsoft-com:office:office" xmlns:oel="http://schemas.microsoft.com/office/2019/extlst" xmlns:r="http://schemas.openxmlformats.org/officeDocument/2006/relationships" xmlns:m="http://schemas.openxmlformats.org/officeDocument/2006/math" xmlns:v="urn:schemas-microsoft-com:vml" xmlns:wp14="http://schemas.microsoft.com/office/word/2010/wordprocessingDrawing" xmlns:wp="http://schemas.openxmlformats.org/drawingml/2006/wordprocessingDrawing" xmlns:w10="urn:schemas-microsoft-com:office:word" xmlns:w="http://schemas.openxmlformats.org/wordprocessingml/2006/main" xmlns:w14="http://schemas.microsoft.com/office/word/2010/wordml" xmlns:w15="http://schemas.microsoft.com/office/word/2012/wordml" xmlns:w16cex="http://schemas.microsoft.com/office/word/2018/wordml/cex" xmlns:w16cid="http://schemas.microsoft.com/office/word/2016/wordml/cid" xmlns:w16="http://schemas.microsoft.com/office/word/2018/wordml" xmlns:w16sdtdh="http://schemas.microsoft.com/office/word/2020/wordml/sdtdatahash" xmlns:w16se="http://schemas.microsoft.com/office/word/2015/wordml/symex" xmlns:wpg="http://schemas.microsoft.com/office/word/2010/wordprocessingGroup" xmlns:wpi="http://schemas.microsoft.com/office/word/2010/wordprocessingInk" xmlns:wne="http://schemas.microsoft.com/office/word/2006/wordml" xmlns:wps="http://schemas.microsoft.com/office/word/2010/wordprocessingShape" mc:Ignorable="w14 w15 w16se w16cid w16 w16cex w16sdtdh wp14">
+  <w:footnote w:type="separator" w:id="-1">
+    <w:p>
+      <w:pPr>
+        <w:spacing w:line="240" w:lineRule="auto"/>
+      </w:pPr>
+      <w:r>
+        <w:separator/>
+      </w:r>
+    </w:p>
+  </w:footnote>
+  <w:footnote w:type="continuationSeparator" w:id="0">
+    <w:p>
+      <w:pPr>
+        <w:spacing w:line="240" w:lineRule="auto"/>
+      </w:pPr>
+      <w:r>
+        <w:continuationSeparator/>
+      </w:r>
+    </w:p>
+  </w:footnote>
+  <w:footnote w:id="1">
+    <w:p>
+      <w:pPr>
+        <w:pStyle w:val="FootnoteText"/>
+        <w:rPr>
+          <w:lang w:val="en-US"/>
+        </w:rPr>
+      </w:pPr>
+      <w:r>
+        <w:rPr>
+          <w:rStyle w:val="FootnoteReference"/>
+        </w:rPr>
+        <w:footnoteRef/>
+      </w:r>
+      <w:r>
+        <w:t xml:space="preserve"> </w:t>
+      </w:r>
+      <w:r>
+        <w:rPr>
+          <w:lang w:val="en-US"/>
+        </w:rPr>
+        <w:t xml:space="preserve">The dataset can be accessed via this website: </w:t>
+      </w:r>
+      <w:r>
+        <w:rPr>
+          <w:lang w:val="en-US"/>
+        </w:rPr>
+        <w:t>https://worldjusticeproject.org/rule-of-law-index/</w:t>
+      </w:r>
+      <w:r>
+        <w:rPr>
+          <w:lang w:val="en-US"/>
+        </w:rPr>
+        <w:t>.</w:t>
+      </w:r>
+      <w:r>
+        <w:rPr>
+          <w:lang w:val="en-US"/>
+        </w:rPr>
+        <w:t xml:space="preserve"> </w:t>
+      </w:r>
+    </w:p>
+  </w:footnote>
+</w:footnotes>
 </file>
 
 <file path=word/numbering.xml><?xml version="1.0" encoding="utf-8"?>
@@ -3646,6 +4540,59 @@
     <w:unhideWhenUsed/>
     <w:rsid w:val="00F57DF5"/>
   </w:style>
+  <w:style w:type="paragraph" w:styleId="FootnoteText">
+    <w:name w:val="footnote text"/>
+    <w:basedOn w:val="Normal"/>
+    <w:link w:val="FootnoteTextChar"/>
+    <w:uiPriority w:val="99"/>
+    <w:semiHidden/>
+    <w:unhideWhenUsed/>
+    <w:rsid w:val="00887C08"/>
+    <w:pPr>
+      <w:spacing w:line="240" w:lineRule="auto"/>
+    </w:pPr>
+    <w:rPr>
+      <w:sz w:val="20"/>
+      <w:szCs w:val="20"/>
+    </w:rPr>
+  </w:style>
+  <w:style w:type="character" w:customStyle="1" w:styleId="FootnoteTextChar">
+    <w:name w:val="Footnote Text Char"/>
+    <w:basedOn w:val="DefaultParagraphFont"/>
+    <w:link w:val="FootnoteText"/>
+    <w:uiPriority w:val="99"/>
+    <w:semiHidden/>
+    <w:rsid w:val="00887C08"/>
+    <w:rPr>
+      <w:rFonts w:ascii="Times New Roman" w:eastAsia="Times New Roman" w:hAnsi="Times New Roman" w:cs="Times New Roman"/>
+      <w:kern w:val="0"/>
+      <w:sz w:val="20"/>
+      <w:szCs w:val="20"/>
+      <w:lang w:eastAsia="en-GB"/>
+      <w14:ligatures w14:val="none"/>
+    </w:rPr>
+  </w:style>
+  <w:style w:type="character" w:styleId="FootnoteReference">
+    <w:name w:val="footnote reference"/>
+    <w:basedOn w:val="DefaultParagraphFont"/>
+    <w:uiPriority w:val="99"/>
+    <w:semiHidden/>
+    <w:unhideWhenUsed/>
+    <w:rsid w:val="00887C08"/>
+    <w:rPr>
+      <w:vertAlign w:val="superscript"/>
+    </w:rPr>
+  </w:style>
+  <w:style w:type="character" w:styleId="PlaceholderText">
+    <w:name w:val="Placeholder Text"/>
+    <w:basedOn w:val="DefaultParagraphFont"/>
+    <w:uiPriority w:val="99"/>
+    <w:semiHidden/>
+    <w:rsid w:val="0058284B"/>
+    <w:rPr>
+      <w:color w:val="666666"/>
+    </w:rPr>
+  </w:style>
 </w:styles>
 </file>
 

</xml_diff>